<commit_message>
nowa wersja czesci pisemnej
</commit_message>
<xml_diff>
--- a/PRACA DYPLOMOWA INŻYNIERSKA - Wojciech Pełka 187783.docx
+++ b/PRACA DYPLOMOWA INŻYNIERSKA - Wojciech Pełka 187783.docx
@@ -151,6 +151,7 @@
         </w:rPr>
       </w:pPr>
       <w:bookmarkStart w:id="0" w:name="_Toc473910523"/>
+      <w:bookmarkStart w:id="1" w:name="_Toc474086184"/>
       <w:r>
         <w:rPr>
           <w:rFonts w:ascii="Times New Roman" w:eastAsia="Times New Roman" w:hAnsi="Times New Roman" w:cs="Times New Roman"/>
@@ -162,6 +163,7 @@
         <w:t>PRACA DYPLOMOWA INŻYNIERSKA</w:t>
       </w:r>
       <w:bookmarkEnd w:id="0"/>
+      <w:bookmarkEnd w:id="1"/>
     </w:p>
     <w:p>
       <w:pPr>
@@ -201,7 +203,8 @@
           <w:lang w:eastAsia="pl-PL"/>
         </w:rPr>
       </w:pPr>
-      <w:bookmarkStart w:id="1" w:name="_Toc473910524"/>
+      <w:bookmarkStart w:id="2" w:name="_Toc473910524"/>
+      <w:bookmarkStart w:id="3" w:name="_Toc474086185"/>
       <w:r>
         <w:rPr>
           <w:rFonts w:ascii="Times New Roman" w:eastAsia="Times New Roman" w:hAnsi="Times New Roman" w:cs="Times New Roman"/>
@@ -211,7 +214,8 @@
         </w:rPr>
         <w:t>System do wspomagania zarządzania dydaktyką w jednostce naukowej</w:t>
       </w:r>
-      <w:bookmarkEnd w:id="1"/>
+      <w:bookmarkEnd w:id="2"/>
+      <w:bookmarkEnd w:id="3"/>
     </w:p>
     <w:p>
       <w:pPr>
@@ -251,7 +255,8 @@
           <w:lang w:val="en-US" w:eastAsia="pl-PL"/>
         </w:rPr>
       </w:pPr>
-      <w:bookmarkStart w:id="2" w:name="_Toc473910525"/>
+      <w:bookmarkStart w:id="4" w:name="_Toc473910525"/>
+      <w:bookmarkStart w:id="5" w:name="_Toc474086186"/>
       <w:r>
         <w:rPr>
           <w:rFonts w:ascii="Times New Roman" w:eastAsia="Times New Roman" w:hAnsi="Times New Roman" w:cs="Times New Roman"/>
@@ -270,7 +275,8 @@
         </w:rPr>
         <w:t>itution</w:t>
       </w:r>
-      <w:bookmarkEnd w:id="2"/>
+      <w:bookmarkEnd w:id="4"/>
+      <w:bookmarkEnd w:id="5"/>
     </w:p>
     <w:p>
       <w:pPr>
@@ -349,7 +355,8 @@
           <w:lang w:eastAsia="pl-PL"/>
         </w:rPr>
       </w:pPr>
-      <w:bookmarkStart w:id="3" w:name="_Toc473910526"/>
+      <w:bookmarkStart w:id="6" w:name="_Toc473910526"/>
+      <w:bookmarkStart w:id="7" w:name="_Toc474086187"/>
       <w:r>
         <w:rPr>
           <w:rFonts w:ascii="Times New Roman" w:eastAsia="Times New Roman" w:hAnsi="Times New Roman" w:cs="Times New Roman"/>
@@ -359,7 +366,8 @@
         </w:rPr>
         <w:t>Wojciech Pełka</w:t>
       </w:r>
-      <w:bookmarkEnd w:id="3"/>
+      <w:bookmarkEnd w:id="6"/>
+      <w:bookmarkEnd w:id="7"/>
     </w:p>
     <w:p>
       <w:pPr>
@@ -373,7 +381,8 @@
           <w:lang w:eastAsia="pl-PL"/>
         </w:rPr>
       </w:pPr>
-      <w:bookmarkStart w:id="4" w:name="_Toc473910527"/>
+      <w:bookmarkStart w:id="8" w:name="_Toc473910527"/>
+      <w:bookmarkStart w:id="9" w:name="_Toc474086188"/>
       <w:r>
         <w:rPr>
           <w:rFonts w:ascii="Times New Roman" w:eastAsia="Times New Roman" w:hAnsi="Times New Roman" w:cs="Times New Roman"/>
@@ -383,7 +392,8 @@
         </w:rPr>
         <w:t>187783</w:t>
       </w:r>
-      <w:bookmarkEnd w:id="4"/>
+      <w:bookmarkEnd w:id="8"/>
+      <w:bookmarkEnd w:id="9"/>
     </w:p>
     <w:p>
       <w:pPr>
@@ -488,7 +498,8 @@
           <w:lang w:eastAsia="pl-PL"/>
         </w:rPr>
       </w:pPr>
-      <w:bookmarkStart w:id="5" w:name="_Toc473910528"/>
+      <w:bookmarkStart w:id="10" w:name="_Toc473910528"/>
+      <w:bookmarkStart w:id="11" w:name="_Toc474086189"/>
       <w:r>
         <w:rPr>
           <w:rFonts w:ascii="Times New Roman" w:eastAsia="Times New Roman" w:hAnsi="Times New Roman" w:cs="Times New Roman"/>
@@ -508,7 +519,8 @@
         <w:br/>
         <w:t>Dr. Inż. Radosław Adamus</w:t>
       </w:r>
-      <w:bookmarkEnd w:id="5"/>
+      <w:bookmarkEnd w:id="10"/>
+      <w:bookmarkEnd w:id="11"/>
     </w:p>
     <w:p>
       <w:pPr>
@@ -657,8 +669,7 @@
             <w:jc w:val="center"/>
             <w:rPr>
               <w:rFonts w:ascii="Times New Roman" w:hAnsi="Times New Roman" w:cs="Times New Roman"/>
-              <w:b/>
-              <w:color w:val="9A0000"/>
+              <w:noProof/>
               <w:sz w:val="24"/>
               <w:szCs w:val="24"/>
               <w:lang w:val="pl-PL"/>
@@ -715,7 +726,7 @@
               <w:lang w:eastAsia="pl-PL"/>
             </w:rPr>
           </w:pPr>
-          <w:hyperlink w:anchor="_Toc473910529" w:history="1">
+          <w:hyperlink w:anchor="_Toc474086190" w:history="1">
             <w:r>
               <w:rPr>
                 <w:rStyle w:val="Hyperlink"/>
@@ -774,7 +785,7 @@
                 <w:sz w:val="24"/>
                 <w:szCs w:val="24"/>
               </w:rPr>
-              <w:instrText xml:space="preserve"> PAGEREF _Toc473910529 \h </w:instrText>
+              <w:instrText xml:space="preserve"> PAGEREF _Toc474086190 \h </w:instrText>
             </w:r>
             <w:r>
               <w:rPr>
@@ -833,7 +844,7 @@
               <w:lang w:eastAsia="pl-PL"/>
             </w:rPr>
           </w:pPr>
-          <w:hyperlink w:anchor="_Toc473910530" w:history="1">
+          <w:hyperlink w:anchor="_Toc474086191" w:history="1">
             <w:r>
               <w:rPr>
                 <w:rStyle w:val="Hyperlink"/>
@@ -892,7 +903,7 @@
                 <w:sz w:val="24"/>
                 <w:szCs w:val="24"/>
               </w:rPr>
-              <w:instrText xml:space="preserve"> PAGEREF _Toc473910530 \h </w:instrText>
+              <w:instrText xml:space="preserve"> PAGEREF _Toc474086191 \h </w:instrText>
             </w:r>
             <w:r>
               <w:rPr>
@@ -951,7 +962,7 @@
               <w:lang w:eastAsia="pl-PL"/>
             </w:rPr>
           </w:pPr>
-          <w:hyperlink w:anchor="_Toc473910531" w:history="1">
+          <w:hyperlink w:anchor="_Toc474086192" w:history="1">
             <w:r>
               <w:rPr>
                 <w:rStyle w:val="Hyperlink"/>
@@ -1010,7 +1021,7 @@
                 <w:sz w:val="24"/>
                 <w:szCs w:val="24"/>
               </w:rPr>
-              <w:instrText xml:space="preserve"> PAGEREF _Toc473910531 \h </w:instrText>
+              <w:instrText xml:space="preserve"> PAGEREF _Toc474086192 \h </w:instrText>
             </w:r>
             <w:r>
               <w:rPr>
@@ -1069,7 +1080,7 @@
               <w:lang w:eastAsia="pl-PL"/>
             </w:rPr>
           </w:pPr>
-          <w:hyperlink w:anchor="_Toc473910532" w:history="1">
+          <w:hyperlink w:anchor="_Toc474086193" w:history="1">
             <w:r>
               <w:rPr>
                 <w:rStyle w:val="Hyperlink"/>
@@ -1128,7 +1139,7 @@
                 <w:sz w:val="24"/>
                 <w:szCs w:val="24"/>
               </w:rPr>
-              <w:instrText xml:space="preserve"> PAGEREF _Toc473910532 \h </w:instrText>
+              <w:instrText xml:space="preserve"> PAGEREF _Toc474086193 \h </w:instrText>
             </w:r>
             <w:r>
               <w:rPr>
@@ -1187,7 +1198,7 @@
               <w:lang w:eastAsia="pl-PL"/>
             </w:rPr>
           </w:pPr>
-          <w:hyperlink w:anchor="_Toc473910533" w:history="1">
+          <w:hyperlink w:anchor="_Toc474086194" w:history="1">
             <w:r>
               <w:rPr>
                 <w:rStyle w:val="Hyperlink"/>
@@ -1246,7 +1257,7 @@
                 <w:sz w:val="24"/>
                 <w:szCs w:val="24"/>
               </w:rPr>
-              <w:instrText xml:space="preserve"> PAGEREF _Toc473910533 \h </w:instrText>
+              <w:instrText xml:space="preserve"> PAGEREF _Toc474086194 \h </w:instrText>
             </w:r>
             <w:r>
               <w:rPr>
@@ -1305,7 +1316,7 @@
               <w:lang w:eastAsia="pl-PL"/>
             </w:rPr>
           </w:pPr>
-          <w:hyperlink w:anchor="_Toc473910534" w:history="1">
+          <w:hyperlink w:anchor="_Toc474086195" w:history="1">
             <w:r>
               <w:rPr>
                 <w:rStyle w:val="Hyperlink"/>
@@ -1364,7 +1375,7 @@
                 <w:sz w:val="24"/>
                 <w:szCs w:val="24"/>
               </w:rPr>
-              <w:instrText xml:space="preserve"> PAGEREF _Toc473910534 \h </w:instrText>
+              <w:instrText xml:space="preserve"> PAGEREF _Toc474086195 \h </w:instrText>
             </w:r>
             <w:r>
               <w:rPr>
@@ -1423,7 +1434,7 @@
               <w:lang w:eastAsia="pl-PL"/>
             </w:rPr>
           </w:pPr>
-          <w:hyperlink w:anchor="_Toc473910535" w:history="1">
+          <w:hyperlink w:anchor="_Toc474086196" w:history="1">
             <w:r>
               <w:rPr>
                 <w:rStyle w:val="Hyperlink"/>
@@ -1482,7 +1493,7 @@
                 <w:sz w:val="24"/>
                 <w:szCs w:val="24"/>
               </w:rPr>
-              <w:instrText xml:space="preserve"> PAGEREF _Toc473910535 \h </w:instrText>
+              <w:instrText xml:space="preserve"> PAGEREF _Toc474086196 \h </w:instrText>
             </w:r>
             <w:r>
               <w:rPr>
@@ -1541,7 +1552,7 @@
               <w:lang w:eastAsia="pl-PL"/>
             </w:rPr>
           </w:pPr>
-          <w:hyperlink w:anchor="_Toc473910536" w:history="1">
+          <w:hyperlink w:anchor="_Toc474086197" w:history="1">
             <w:r>
               <w:rPr>
                 <w:rStyle w:val="Hyperlink"/>
@@ -1600,7 +1611,7 @@
                 <w:sz w:val="24"/>
                 <w:szCs w:val="24"/>
               </w:rPr>
-              <w:instrText xml:space="preserve"> PAGEREF _Toc473910536 \h </w:instrText>
+              <w:instrText xml:space="preserve"> PAGEREF _Toc474086197 \h </w:instrText>
             </w:r>
             <w:r>
               <w:rPr>
@@ -1659,7 +1670,7 @@
               <w:lang w:eastAsia="pl-PL"/>
             </w:rPr>
           </w:pPr>
-          <w:hyperlink w:anchor="_Toc473910537" w:history="1">
+          <w:hyperlink w:anchor="_Toc474086198" w:history="1">
             <w:r>
               <w:rPr>
                 <w:rStyle w:val="Hyperlink"/>
@@ -1718,7 +1729,7 @@
                 <w:sz w:val="24"/>
                 <w:szCs w:val="24"/>
               </w:rPr>
-              <w:instrText xml:space="preserve"> PAGEREF _Toc473910537 \h </w:instrText>
+              <w:instrText xml:space="preserve"> PAGEREF _Toc474086198 \h </w:instrText>
             </w:r>
             <w:r>
               <w:rPr>
@@ -1777,7 +1788,7 @@
               <w:lang w:eastAsia="pl-PL"/>
             </w:rPr>
           </w:pPr>
-          <w:hyperlink w:anchor="_Toc473910538" w:history="1">
+          <w:hyperlink w:anchor="_Toc474086200" w:history="1">
             <w:r>
               <w:rPr>
                 <w:rStyle w:val="Hyperlink"/>
@@ -1836,7 +1847,7 @@
                 <w:sz w:val="24"/>
                 <w:szCs w:val="24"/>
               </w:rPr>
-              <w:instrText xml:space="preserve"> PAGEREF _Toc473910538 \h </w:instrText>
+              <w:instrText xml:space="preserve"> PAGEREF _Toc474086200 \h </w:instrText>
             </w:r>
             <w:r>
               <w:rPr>
@@ -1865,7 +1876,7 @@
                 <w:sz w:val="24"/>
                 <w:szCs w:val="24"/>
               </w:rPr>
-              <w:t>8</w:t>
+              <w:t>9</w:t>
             </w:r>
             <w:r>
               <w:rPr>
@@ -1895,7 +1906,7 @@
               <w:lang w:eastAsia="pl-PL"/>
             </w:rPr>
           </w:pPr>
-          <w:hyperlink w:anchor="_Toc473910539" w:history="1">
+          <w:hyperlink w:anchor="_Toc474086201" w:history="1">
             <w:r>
               <w:rPr>
                 <w:rStyle w:val="Hyperlink"/>
@@ -1954,7 +1965,7 @@
                 <w:sz w:val="24"/>
                 <w:szCs w:val="24"/>
               </w:rPr>
-              <w:instrText xml:space="preserve"> PAGEREF _Toc473910539 \h </w:instrText>
+              <w:instrText xml:space="preserve"> PAGEREF _Toc474086201 \h </w:instrText>
             </w:r>
             <w:r>
               <w:rPr>
@@ -1983,7 +1994,7 @@
                 <w:sz w:val="24"/>
                 <w:szCs w:val="24"/>
               </w:rPr>
-              <w:t>10</w:t>
+              <w:t>11</w:t>
             </w:r>
             <w:r>
               <w:rPr>
@@ -2013,7 +2024,7 @@
               <w:lang w:eastAsia="pl-PL"/>
             </w:rPr>
           </w:pPr>
-          <w:hyperlink w:anchor="_Toc473910540" w:history="1">
+          <w:hyperlink w:anchor="_Toc474086202" w:history="1">
             <w:r>
               <w:rPr>
                 <w:rStyle w:val="Hyperlink"/>
@@ -2072,7 +2083,7 @@
                 <w:sz w:val="24"/>
                 <w:szCs w:val="24"/>
               </w:rPr>
-              <w:instrText xml:space="preserve"> PAGEREF _Toc473910540 \h </w:instrText>
+              <w:instrText xml:space="preserve"> PAGEREF _Toc474086202 \h </w:instrText>
             </w:r>
             <w:r>
               <w:rPr>
@@ -2101,7 +2112,7 @@
                 <w:sz w:val="24"/>
                 <w:szCs w:val="24"/>
               </w:rPr>
-              <w:t>10</w:t>
+              <w:t>11</w:t>
             </w:r>
             <w:r>
               <w:rPr>
@@ -2131,7 +2142,7 @@
               <w:lang w:eastAsia="pl-PL"/>
             </w:rPr>
           </w:pPr>
-          <w:hyperlink w:anchor="_Toc473910541" w:history="1">
+          <w:hyperlink w:anchor="_Toc474086203" w:history="1">
             <w:r>
               <w:rPr>
                 <w:rStyle w:val="Hyperlink"/>
@@ -2190,7 +2201,7 @@
                 <w:sz w:val="24"/>
                 <w:szCs w:val="24"/>
               </w:rPr>
-              <w:instrText xml:space="preserve"> PAGEREF _Toc473910541 \h </w:instrText>
+              <w:instrText xml:space="preserve"> PAGEREF _Toc474086203 \h </w:instrText>
             </w:r>
             <w:r>
               <w:rPr>
@@ -2219,7 +2230,7 @@
                 <w:sz w:val="24"/>
                 <w:szCs w:val="24"/>
               </w:rPr>
-              <w:t>10</w:t>
+              <w:t>11</w:t>
             </w:r>
             <w:r>
               <w:rPr>
@@ -2249,7 +2260,7 @@
               <w:lang w:eastAsia="pl-PL"/>
             </w:rPr>
           </w:pPr>
-          <w:hyperlink w:anchor="_Toc473910542" w:history="1">
+          <w:hyperlink w:anchor="_Toc474086204" w:history="1">
             <w:r>
               <w:rPr>
                 <w:rStyle w:val="Hyperlink"/>
@@ -2308,7 +2319,7 @@
                 <w:sz w:val="24"/>
                 <w:szCs w:val="24"/>
               </w:rPr>
-              <w:instrText xml:space="preserve"> PAGEREF _Toc473910542 \h </w:instrText>
+              <w:instrText xml:space="preserve"> PAGEREF _Toc474086204 \h </w:instrText>
             </w:r>
             <w:r>
               <w:rPr>
@@ -2337,7 +2348,7 @@
                 <w:sz w:val="24"/>
                 <w:szCs w:val="24"/>
               </w:rPr>
-              <w:t>11</w:t>
+              <w:t>12</w:t>
             </w:r>
             <w:r>
               <w:rPr>
@@ -2367,7 +2378,7 @@
               <w:lang w:eastAsia="pl-PL"/>
             </w:rPr>
           </w:pPr>
-          <w:hyperlink w:anchor="_Toc473910543" w:history="1">
+          <w:hyperlink w:anchor="_Toc474086205" w:history="1">
             <w:r>
               <w:rPr>
                 <w:rStyle w:val="Hyperlink"/>
@@ -2426,7 +2437,7 @@
                 <w:sz w:val="24"/>
                 <w:szCs w:val="24"/>
               </w:rPr>
-              <w:instrText xml:space="preserve"> PAGEREF _Toc473910543 \h </w:instrText>
+              <w:instrText xml:space="preserve"> PAGEREF _Toc474086205 \h </w:instrText>
             </w:r>
             <w:r>
               <w:rPr>
@@ -2455,7 +2466,7 @@
                 <w:sz w:val="24"/>
                 <w:szCs w:val="24"/>
               </w:rPr>
-              <w:t>11</w:t>
+              <w:t>12</w:t>
             </w:r>
             <w:r>
               <w:rPr>
@@ -2485,7 +2496,7 @@
               <w:lang w:eastAsia="pl-PL"/>
             </w:rPr>
           </w:pPr>
-          <w:hyperlink w:anchor="_Toc473910544" w:history="1">
+          <w:hyperlink w:anchor="_Toc474086206" w:history="1">
             <w:r>
               <w:rPr>
                 <w:rStyle w:val="Hyperlink"/>
@@ -2544,7 +2555,7 @@
                 <w:sz w:val="24"/>
                 <w:szCs w:val="24"/>
               </w:rPr>
-              <w:instrText xml:space="preserve"> PAGEREF _Toc473910544 \h </w:instrText>
+              <w:instrText xml:space="preserve"> PAGEREF _Toc474086206 \h </w:instrText>
             </w:r>
             <w:r>
               <w:rPr>
@@ -2573,7 +2584,7 @@
                 <w:sz w:val="24"/>
                 <w:szCs w:val="24"/>
               </w:rPr>
-              <w:t>12</w:t>
+              <w:t>13</w:t>
             </w:r>
             <w:r>
               <w:rPr>
@@ -2603,7 +2614,7 @@
               <w:lang w:eastAsia="pl-PL"/>
             </w:rPr>
           </w:pPr>
-          <w:hyperlink w:anchor="_Toc473910545" w:history="1">
+          <w:hyperlink w:anchor="_Toc474086207" w:history="1">
             <w:r>
               <w:rPr>
                 <w:rStyle w:val="Hyperlink"/>
@@ -2662,7 +2673,7 @@
                 <w:sz w:val="24"/>
                 <w:szCs w:val="24"/>
               </w:rPr>
-              <w:instrText xml:space="preserve"> PAGEREF _Toc473910545 \h </w:instrText>
+              <w:instrText xml:space="preserve"> PAGEREF _Toc474086207 \h </w:instrText>
             </w:r>
             <w:r>
               <w:rPr>
@@ -2691,7 +2702,7 @@
                 <w:sz w:val="24"/>
                 <w:szCs w:val="24"/>
               </w:rPr>
-              <w:t>13</w:t>
+              <w:t>14</w:t>
             </w:r>
             <w:r>
               <w:rPr>
@@ -2721,7 +2732,7 @@
               <w:lang w:eastAsia="pl-PL"/>
             </w:rPr>
           </w:pPr>
-          <w:hyperlink w:anchor="_Toc473910546" w:history="1">
+          <w:hyperlink w:anchor="_Toc474086208" w:history="1">
             <w:r>
               <w:rPr>
                 <w:rStyle w:val="Hyperlink"/>
@@ -2780,7 +2791,7 @@
                 <w:sz w:val="24"/>
                 <w:szCs w:val="24"/>
               </w:rPr>
-              <w:instrText xml:space="preserve"> PAGEREF _Toc473910546 \h </w:instrText>
+              <w:instrText xml:space="preserve"> PAGEREF _Toc474086208 \h </w:instrText>
             </w:r>
             <w:r>
               <w:rPr>
@@ -2809,7 +2820,7 @@
                 <w:sz w:val="24"/>
                 <w:szCs w:val="24"/>
               </w:rPr>
-              <w:t>13</w:t>
+              <w:t>14</w:t>
             </w:r>
             <w:r>
               <w:rPr>
@@ -2839,7 +2850,7 @@
               <w:lang w:eastAsia="pl-PL"/>
             </w:rPr>
           </w:pPr>
-          <w:hyperlink w:anchor="_Toc473910547" w:history="1">
+          <w:hyperlink w:anchor="_Toc474086209" w:history="1">
             <w:r>
               <w:rPr>
                 <w:rStyle w:val="Hyperlink"/>
@@ -2898,7 +2909,7 @@
                 <w:sz w:val="24"/>
                 <w:szCs w:val="24"/>
               </w:rPr>
-              <w:instrText xml:space="preserve"> PAGEREF _Toc473910547 \h </w:instrText>
+              <w:instrText xml:space="preserve"> PAGEREF _Toc474086209 \h </w:instrText>
             </w:r>
             <w:r>
               <w:rPr>
@@ -2927,7 +2938,7 @@
                 <w:sz w:val="24"/>
                 <w:szCs w:val="24"/>
               </w:rPr>
-              <w:t>14</w:t>
+              <w:t>15</w:t>
             </w:r>
             <w:r>
               <w:rPr>
@@ -2957,7 +2968,7 @@
               <w:lang w:eastAsia="pl-PL"/>
             </w:rPr>
           </w:pPr>
-          <w:hyperlink w:anchor="_Toc473910548" w:history="1">
+          <w:hyperlink w:anchor="_Toc474086210" w:history="1">
             <w:r>
               <w:rPr>
                 <w:rStyle w:val="Hyperlink"/>
@@ -3016,7 +3027,7 @@
                 <w:sz w:val="24"/>
                 <w:szCs w:val="24"/>
               </w:rPr>
-              <w:instrText xml:space="preserve"> PAGEREF _Toc473910548 \h </w:instrText>
+              <w:instrText xml:space="preserve"> PAGEREF _Toc474086210 \h </w:instrText>
             </w:r>
             <w:r>
               <w:rPr>
@@ -3045,7 +3056,7 @@
                 <w:sz w:val="24"/>
                 <w:szCs w:val="24"/>
               </w:rPr>
-              <w:t>14</w:t>
+              <w:t>16</w:t>
             </w:r>
             <w:r>
               <w:rPr>
@@ -3075,7 +3086,7 @@
               <w:lang w:eastAsia="pl-PL"/>
             </w:rPr>
           </w:pPr>
-          <w:hyperlink w:anchor="_Toc473910549" w:history="1">
+          <w:hyperlink w:anchor="_Toc474086211" w:history="1">
             <w:r>
               <w:rPr>
                 <w:rStyle w:val="Hyperlink"/>
@@ -3134,7 +3145,7 @@
                 <w:sz w:val="24"/>
                 <w:szCs w:val="24"/>
               </w:rPr>
-              <w:instrText xml:space="preserve"> PAGEREF _Toc473910549 \h </w:instrText>
+              <w:instrText xml:space="preserve"> PAGEREF _Toc474086211 \h </w:instrText>
             </w:r>
             <w:r>
               <w:rPr>
@@ -3163,7 +3174,7 @@
                 <w:sz w:val="24"/>
                 <w:szCs w:val="24"/>
               </w:rPr>
-              <w:t>15</w:t>
+              <w:t>16</w:t>
             </w:r>
             <w:r>
               <w:rPr>
@@ -3193,7 +3204,7 @@
               <w:lang w:eastAsia="pl-PL"/>
             </w:rPr>
           </w:pPr>
-          <w:hyperlink w:anchor="_Toc473910550" w:history="1">
+          <w:hyperlink w:anchor="_Toc474086212" w:history="1">
             <w:r>
               <w:rPr>
                 <w:rStyle w:val="Hyperlink"/>
@@ -3252,7 +3263,7 @@
                 <w:sz w:val="24"/>
                 <w:szCs w:val="24"/>
               </w:rPr>
-              <w:instrText xml:space="preserve"> PAGEREF _Toc473910550 \h </w:instrText>
+              <w:instrText xml:space="preserve"> PAGEREF _Toc474086212 \h </w:instrText>
             </w:r>
             <w:r>
               <w:rPr>
@@ -3281,7 +3292,7 @@
                 <w:sz w:val="24"/>
                 <w:szCs w:val="24"/>
               </w:rPr>
-              <w:t>15</w:t>
+              <w:t>17</w:t>
             </w:r>
             <w:r>
               <w:rPr>
@@ -3311,7 +3322,7 @@
               <w:lang w:eastAsia="pl-PL"/>
             </w:rPr>
           </w:pPr>
-          <w:hyperlink w:anchor="_Toc473910551" w:history="1">
+          <w:hyperlink w:anchor="_Toc474086213" w:history="1">
             <w:r>
               <w:rPr>
                 <w:rStyle w:val="Hyperlink"/>
@@ -3370,7 +3381,7 @@
                 <w:sz w:val="24"/>
                 <w:szCs w:val="24"/>
               </w:rPr>
-              <w:instrText xml:space="preserve"> PAGEREF _Toc473910551 \h </w:instrText>
+              <w:instrText xml:space="preserve"> PAGEREF _Toc474086213 \h </w:instrText>
             </w:r>
             <w:r>
               <w:rPr>
@@ -3399,7 +3410,7 @@
                 <w:sz w:val="24"/>
                 <w:szCs w:val="24"/>
               </w:rPr>
-              <w:t>15</w:t>
+              <w:t>17</w:t>
             </w:r>
             <w:r>
               <w:rPr>
@@ -3429,7 +3440,7 @@
               <w:lang w:eastAsia="pl-PL"/>
             </w:rPr>
           </w:pPr>
-          <w:hyperlink w:anchor="_Toc473910552" w:history="1">
+          <w:hyperlink w:anchor="_Toc474086214" w:history="1">
             <w:r>
               <w:rPr>
                 <w:rStyle w:val="Hyperlink"/>
@@ -3488,7 +3499,7 @@
                 <w:sz w:val="24"/>
                 <w:szCs w:val="24"/>
               </w:rPr>
-              <w:instrText xml:space="preserve"> PAGEREF _Toc473910552 \h </w:instrText>
+              <w:instrText xml:space="preserve"> PAGEREF _Toc474086214 \h </w:instrText>
             </w:r>
             <w:r>
               <w:rPr>
@@ -3517,7 +3528,7 @@
                 <w:sz w:val="24"/>
                 <w:szCs w:val="24"/>
               </w:rPr>
-              <w:t>16</w:t>
+              <w:t>18</w:t>
             </w:r>
             <w:r>
               <w:rPr>
@@ -3547,7 +3558,7 @@
               <w:lang w:eastAsia="pl-PL"/>
             </w:rPr>
           </w:pPr>
-          <w:hyperlink w:anchor="_Toc473910553" w:history="1">
+          <w:hyperlink w:anchor="_Toc474086215" w:history="1">
             <w:r>
               <w:rPr>
                 <w:rStyle w:val="Hyperlink"/>
@@ -3606,7 +3617,7 @@
                 <w:sz w:val="24"/>
                 <w:szCs w:val="24"/>
               </w:rPr>
-              <w:instrText xml:space="preserve"> PAGEREF _Toc473910553 \h </w:instrText>
+              <w:instrText xml:space="preserve"> PAGEREF _Toc474086215 \h </w:instrText>
             </w:r>
             <w:r>
               <w:rPr>
@@ -3635,7 +3646,7 @@
                 <w:sz w:val="24"/>
                 <w:szCs w:val="24"/>
               </w:rPr>
-              <w:t>17</w:t>
+              <w:t>18</w:t>
             </w:r>
             <w:r>
               <w:rPr>
@@ -3665,7 +3676,7 @@
               <w:lang w:eastAsia="pl-PL"/>
             </w:rPr>
           </w:pPr>
-          <w:hyperlink w:anchor="_Toc473910554" w:history="1">
+          <w:hyperlink w:anchor="_Toc474086216" w:history="1">
             <w:r>
               <w:rPr>
                 <w:rStyle w:val="Hyperlink"/>
@@ -3724,7 +3735,7 @@
                 <w:sz w:val="24"/>
                 <w:szCs w:val="24"/>
               </w:rPr>
-              <w:instrText xml:space="preserve"> PAGEREF _Toc473910554 \h </w:instrText>
+              <w:instrText xml:space="preserve"> PAGEREF _Toc474086216 \h </w:instrText>
             </w:r>
             <w:r>
               <w:rPr>
@@ -3753,7 +3764,7 @@
                 <w:sz w:val="24"/>
                 <w:szCs w:val="24"/>
               </w:rPr>
-              <w:t>17</w:t>
+              <w:t>18</w:t>
             </w:r>
             <w:r>
               <w:rPr>
@@ -3783,7 +3794,7 @@
               <w:lang w:eastAsia="pl-PL"/>
             </w:rPr>
           </w:pPr>
-          <w:hyperlink w:anchor="_Toc473910555" w:history="1">
+          <w:hyperlink w:anchor="_Toc474086217" w:history="1">
             <w:r>
               <w:rPr>
                 <w:rStyle w:val="Hyperlink"/>
@@ -3842,7 +3853,7 @@
                 <w:sz w:val="24"/>
                 <w:szCs w:val="24"/>
               </w:rPr>
-              <w:instrText xml:space="preserve"> PAGEREF _Toc473910555 \h </w:instrText>
+              <w:instrText xml:space="preserve"> PAGEREF _Toc474086217 \h </w:instrText>
             </w:r>
             <w:r>
               <w:rPr>
@@ -3871,7 +3882,7 @@
                 <w:sz w:val="24"/>
                 <w:szCs w:val="24"/>
               </w:rPr>
-              <w:t>17</w:t>
+              <w:t>19</w:t>
             </w:r>
             <w:r>
               <w:rPr>
@@ -3901,7 +3912,7 @@
               <w:lang w:eastAsia="pl-PL"/>
             </w:rPr>
           </w:pPr>
-          <w:hyperlink w:anchor="_Toc473910556" w:history="1">
+          <w:hyperlink w:anchor="_Toc474086218" w:history="1">
             <w:r>
               <w:rPr>
                 <w:rStyle w:val="Hyperlink"/>
@@ -3960,7 +3971,7 @@
                 <w:sz w:val="24"/>
                 <w:szCs w:val="24"/>
               </w:rPr>
-              <w:instrText xml:space="preserve"> PAGEREF _Toc473910556 \h </w:instrText>
+              <w:instrText xml:space="preserve"> PAGEREF _Toc474086218 \h </w:instrText>
             </w:r>
             <w:r>
               <w:rPr>
@@ -3989,7 +4000,7 @@
                 <w:sz w:val="24"/>
                 <w:szCs w:val="24"/>
               </w:rPr>
-              <w:t>19</w:t>
+              <w:t>21</w:t>
             </w:r>
             <w:r>
               <w:rPr>
@@ -4019,7 +4030,7 @@
               <w:lang w:eastAsia="pl-PL"/>
             </w:rPr>
           </w:pPr>
-          <w:hyperlink w:anchor="_Toc473910557" w:history="1">
+          <w:hyperlink w:anchor="_Toc474086219" w:history="1">
             <w:r>
               <w:rPr>
                 <w:rStyle w:val="Hyperlink"/>
@@ -4078,7 +4089,7 @@
                 <w:sz w:val="24"/>
                 <w:szCs w:val="24"/>
               </w:rPr>
-              <w:instrText xml:space="preserve"> PAGEREF _Toc473910557 \h </w:instrText>
+              <w:instrText xml:space="preserve"> PAGEREF _Toc474086219 \h </w:instrText>
             </w:r>
             <w:r>
               <w:rPr>
@@ -4107,7 +4118,7 @@
                 <w:sz w:val="24"/>
                 <w:szCs w:val="24"/>
               </w:rPr>
-              <w:t>21</w:t>
+              <w:t>23</w:t>
             </w:r>
             <w:r>
               <w:rPr>
@@ -4137,7 +4148,7 @@
               <w:lang w:eastAsia="pl-PL"/>
             </w:rPr>
           </w:pPr>
-          <w:hyperlink w:anchor="_Toc473910558" w:history="1">
+          <w:hyperlink w:anchor="_Toc474086220" w:history="1">
             <w:r>
               <w:rPr>
                 <w:rStyle w:val="Hyperlink"/>
@@ -4196,7 +4207,7 @@
                 <w:sz w:val="24"/>
                 <w:szCs w:val="24"/>
               </w:rPr>
-              <w:instrText xml:space="preserve"> PAGEREF _Toc473910558 \h </w:instrText>
+              <w:instrText xml:space="preserve"> PAGEREF _Toc474086220 \h </w:instrText>
             </w:r>
             <w:r>
               <w:rPr>
@@ -4225,7 +4236,597 @@
                 <w:sz w:val="24"/>
                 <w:szCs w:val="24"/>
               </w:rPr>
-              <w:t>21</w:t>
+              <w:t>23</w:t>
+            </w:r>
+            <w:r>
+              <w:rPr>
+                <w:rFonts w:ascii="Times New Roman" w:hAnsi="Times New Roman" w:cs="Times New Roman"/>
+                <w:noProof/>
+                <w:webHidden/>
+                <w:sz w:val="24"/>
+                <w:szCs w:val="24"/>
+              </w:rPr>
+              <w:fldChar w:fldCharType="end"/>
+            </w:r>
+          </w:hyperlink>
+        </w:p>
+        <w:p>
+          <w:pPr>
+            <w:pStyle w:val="TOC2"/>
+            <w:tabs>
+              <w:tab w:val="left" w:pos="880"/>
+              <w:tab w:val="right" w:leader="dot" w:pos="9062"/>
+            </w:tabs>
+            <w:spacing w:line="360" w:lineRule="auto"/>
+            <w:rPr>
+              <w:rFonts w:ascii="Times New Roman" w:eastAsiaTheme="minorEastAsia" w:hAnsi="Times New Roman" w:cs="Times New Roman"/>
+              <w:noProof/>
+              <w:sz w:val="24"/>
+              <w:szCs w:val="24"/>
+              <w:lang w:eastAsia="pl-PL"/>
+            </w:rPr>
+          </w:pPr>
+          <w:hyperlink w:anchor="_Toc474086221" w:history="1">
+            <w:r>
+              <w:rPr>
+                <w:rStyle w:val="Hyperlink"/>
+                <w:rFonts w:ascii="Times New Roman" w:hAnsi="Times New Roman" w:cs="Times New Roman"/>
+                <w:noProof/>
+                <w:sz w:val="24"/>
+                <w:szCs w:val="24"/>
+              </w:rPr>
+              <w:t>4.2.</w:t>
+            </w:r>
+            <w:r>
+              <w:rPr>
+                <w:rFonts w:ascii="Times New Roman" w:eastAsiaTheme="minorEastAsia" w:hAnsi="Times New Roman" w:cs="Times New Roman"/>
+                <w:noProof/>
+                <w:sz w:val="24"/>
+                <w:szCs w:val="24"/>
+                <w:lang w:eastAsia="pl-PL"/>
+              </w:rPr>
+              <w:tab/>
+            </w:r>
+            <w:r>
+              <w:rPr>
+                <w:rStyle w:val="Hyperlink"/>
+                <w:rFonts w:ascii="Times New Roman" w:hAnsi="Times New Roman" w:cs="Times New Roman"/>
+                <w:noProof/>
+                <w:sz w:val="24"/>
+                <w:szCs w:val="24"/>
+              </w:rPr>
+              <w:t>Struktura systemu</w:t>
+            </w:r>
+            <w:r>
+              <w:rPr>
+                <w:rFonts w:ascii="Times New Roman" w:hAnsi="Times New Roman" w:cs="Times New Roman"/>
+                <w:noProof/>
+                <w:webHidden/>
+                <w:sz w:val="24"/>
+                <w:szCs w:val="24"/>
+              </w:rPr>
+              <w:tab/>
+            </w:r>
+            <w:r>
+              <w:rPr>
+                <w:rFonts w:ascii="Times New Roman" w:hAnsi="Times New Roman" w:cs="Times New Roman"/>
+                <w:noProof/>
+                <w:webHidden/>
+                <w:sz w:val="24"/>
+                <w:szCs w:val="24"/>
+              </w:rPr>
+              <w:fldChar w:fldCharType="begin"/>
+            </w:r>
+            <w:r>
+              <w:rPr>
+                <w:rFonts w:ascii="Times New Roman" w:hAnsi="Times New Roman" w:cs="Times New Roman"/>
+                <w:noProof/>
+                <w:webHidden/>
+                <w:sz w:val="24"/>
+                <w:szCs w:val="24"/>
+              </w:rPr>
+              <w:instrText xml:space="preserve"> PAGEREF _Toc474086221 \h </w:instrText>
+            </w:r>
+            <w:r>
+              <w:rPr>
+                <w:rFonts w:ascii="Times New Roman" w:hAnsi="Times New Roman" w:cs="Times New Roman"/>
+                <w:noProof/>
+                <w:webHidden/>
+                <w:sz w:val="24"/>
+                <w:szCs w:val="24"/>
+              </w:rPr>
+            </w:r>
+            <w:r>
+              <w:rPr>
+                <w:rFonts w:ascii="Times New Roman" w:hAnsi="Times New Roman" w:cs="Times New Roman"/>
+                <w:noProof/>
+                <w:webHidden/>
+                <w:sz w:val="24"/>
+                <w:szCs w:val="24"/>
+              </w:rPr>
+              <w:fldChar w:fldCharType="separate"/>
+            </w:r>
+            <w:r>
+              <w:rPr>
+                <w:rFonts w:ascii="Times New Roman" w:hAnsi="Times New Roman" w:cs="Times New Roman"/>
+                <w:noProof/>
+                <w:webHidden/>
+                <w:sz w:val="24"/>
+                <w:szCs w:val="24"/>
+              </w:rPr>
+              <w:t>30</w:t>
+            </w:r>
+            <w:r>
+              <w:rPr>
+                <w:rFonts w:ascii="Times New Roman" w:hAnsi="Times New Roman" w:cs="Times New Roman"/>
+                <w:noProof/>
+                <w:webHidden/>
+                <w:sz w:val="24"/>
+                <w:szCs w:val="24"/>
+              </w:rPr>
+              <w:fldChar w:fldCharType="end"/>
+            </w:r>
+          </w:hyperlink>
+        </w:p>
+        <w:p>
+          <w:pPr>
+            <w:pStyle w:val="TOC3"/>
+            <w:tabs>
+              <w:tab w:val="left" w:pos="1320"/>
+              <w:tab w:val="right" w:leader="dot" w:pos="9062"/>
+            </w:tabs>
+            <w:spacing w:line="360" w:lineRule="auto"/>
+            <w:rPr>
+              <w:rFonts w:ascii="Times New Roman" w:eastAsiaTheme="minorEastAsia" w:hAnsi="Times New Roman" w:cs="Times New Roman"/>
+              <w:noProof/>
+              <w:sz w:val="24"/>
+              <w:szCs w:val="24"/>
+              <w:lang w:eastAsia="pl-PL"/>
+            </w:rPr>
+          </w:pPr>
+          <w:hyperlink w:anchor="_Toc474086222" w:history="1">
+            <w:r>
+              <w:rPr>
+                <w:rStyle w:val="Hyperlink"/>
+                <w:rFonts w:ascii="Times New Roman" w:hAnsi="Times New Roman" w:cs="Times New Roman"/>
+                <w:noProof/>
+                <w:sz w:val="24"/>
+                <w:szCs w:val="24"/>
+              </w:rPr>
+              <w:t>4.2.1.</w:t>
+            </w:r>
+            <w:r>
+              <w:rPr>
+                <w:rFonts w:ascii="Times New Roman" w:eastAsiaTheme="minorEastAsia" w:hAnsi="Times New Roman" w:cs="Times New Roman"/>
+                <w:noProof/>
+                <w:sz w:val="24"/>
+                <w:szCs w:val="24"/>
+                <w:lang w:eastAsia="pl-PL"/>
+              </w:rPr>
+              <w:tab/>
+            </w:r>
+            <w:r>
+              <w:rPr>
+                <w:rStyle w:val="Hyperlink"/>
+                <w:rFonts w:ascii="Times New Roman" w:hAnsi="Times New Roman" w:cs="Times New Roman"/>
+                <w:noProof/>
+                <w:sz w:val="24"/>
+                <w:szCs w:val="24"/>
+              </w:rPr>
+              <w:t>Wstęp</w:t>
+            </w:r>
+            <w:r>
+              <w:rPr>
+                <w:rFonts w:ascii="Times New Roman" w:hAnsi="Times New Roman" w:cs="Times New Roman"/>
+                <w:noProof/>
+                <w:webHidden/>
+                <w:sz w:val="24"/>
+                <w:szCs w:val="24"/>
+              </w:rPr>
+              <w:tab/>
+            </w:r>
+            <w:r>
+              <w:rPr>
+                <w:rFonts w:ascii="Times New Roman" w:hAnsi="Times New Roman" w:cs="Times New Roman"/>
+                <w:noProof/>
+                <w:webHidden/>
+                <w:sz w:val="24"/>
+                <w:szCs w:val="24"/>
+              </w:rPr>
+              <w:fldChar w:fldCharType="begin"/>
+            </w:r>
+            <w:r>
+              <w:rPr>
+                <w:rFonts w:ascii="Times New Roman" w:hAnsi="Times New Roman" w:cs="Times New Roman"/>
+                <w:noProof/>
+                <w:webHidden/>
+                <w:sz w:val="24"/>
+                <w:szCs w:val="24"/>
+              </w:rPr>
+              <w:instrText xml:space="preserve"> PAGEREF _Toc474086222 \h </w:instrText>
+            </w:r>
+            <w:r>
+              <w:rPr>
+                <w:rFonts w:ascii="Times New Roman" w:hAnsi="Times New Roman" w:cs="Times New Roman"/>
+                <w:noProof/>
+                <w:webHidden/>
+                <w:sz w:val="24"/>
+                <w:szCs w:val="24"/>
+              </w:rPr>
+            </w:r>
+            <w:r>
+              <w:rPr>
+                <w:rFonts w:ascii="Times New Roman" w:hAnsi="Times New Roman" w:cs="Times New Roman"/>
+                <w:noProof/>
+                <w:webHidden/>
+                <w:sz w:val="24"/>
+                <w:szCs w:val="24"/>
+              </w:rPr>
+              <w:fldChar w:fldCharType="separate"/>
+            </w:r>
+            <w:r>
+              <w:rPr>
+                <w:rFonts w:ascii="Times New Roman" w:hAnsi="Times New Roman" w:cs="Times New Roman"/>
+                <w:noProof/>
+                <w:webHidden/>
+                <w:sz w:val="24"/>
+                <w:szCs w:val="24"/>
+              </w:rPr>
+              <w:t>30</w:t>
+            </w:r>
+            <w:r>
+              <w:rPr>
+                <w:rFonts w:ascii="Times New Roman" w:hAnsi="Times New Roman" w:cs="Times New Roman"/>
+                <w:noProof/>
+                <w:webHidden/>
+                <w:sz w:val="24"/>
+                <w:szCs w:val="24"/>
+              </w:rPr>
+              <w:fldChar w:fldCharType="end"/>
+            </w:r>
+          </w:hyperlink>
+        </w:p>
+        <w:p>
+          <w:pPr>
+            <w:pStyle w:val="TOC3"/>
+            <w:tabs>
+              <w:tab w:val="left" w:pos="1320"/>
+              <w:tab w:val="right" w:leader="dot" w:pos="9062"/>
+            </w:tabs>
+            <w:spacing w:line="360" w:lineRule="auto"/>
+            <w:rPr>
+              <w:rFonts w:ascii="Times New Roman" w:eastAsiaTheme="minorEastAsia" w:hAnsi="Times New Roman" w:cs="Times New Roman"/>
+              <w:noProof/>
+              <w:sz w:val="24"/>
+              <w:szCs w:val="24"/>
+              <w:lang w:eastAsia="pl-PL"/>
+            </w:rPr>
+          </w:pPr>
+          <w:hyperlink w:anchor="_Toc474086223" w:history="1">
+            <w:r>
+              <w:rPr>
+                <w:rStyle w:val="Hyperlink"/>
+                <w:rFonts w:ascii="Times New Roman" w:hAnsi="Times New Roman" w:cs="Times New Roman"/>
+                <w:noProof/>
+                <w:sz w:val="24"/>
+                <w:szCs w:val="24"/>
+              </w:rPr>
+              <w:t>4.2.2.</w:t>
+            </w:r>
+            <w:r>
+              <w:rPr>
+                <w:rFonts w:ascii="Times New Roman" w:eastAsiaTheme="minorEastAsia" w:hAnsi="Times New Roman" w:cs="Times New Roman"/>
+                <w:noProof/>
+                <w:sz w:val="24"/>
+                <w:szCs w:val="24"/>
+                <w:lang w:eastAsia="pl-PL"/>
+              </w:rPr>
+              <w:tab/>
+            </w:r>
+            <w:r>
+              <w:rPr>
+                <w:rStyle w:val="Hyperlink"/>
+                <w:rFonts w:ascii="Times New Roman" w:hAnsi="Times New Roman" w:cs="Times New Roman"/>
+                <w:noProof/>
+                <w:sz w:val="24"/>
+                <w:szCs w:val="24"/>
+              </w:rPr>
+              <w:t>Model</w:t>
+            </w:r>
+            <w:r>
+              <w:rPr>
+                <w:rFonts w:ascii="Times New Roman" w:hAnsi="Times New Roman" w:cs="Times New Roman"/>
+                <w:noProof/>
+                <w:webHidden/>
+                <w:sz w:val="24"/>
+                <w:szCs w:val="24"/>
+              </w:rPr>
+              <w:tab/>
+            </w:r>
+            <w:r>
+              <w:rPr>
+                <w:rFonts w:ascii="Times New Roman" w:hAnsi="Times New Roman" w:cs="Times New Roman"/>
+                <w:noProof/>
+                <w:webHidden/>
+                <w:sz w:val="24"/>
+                <w:szCs w:val="24"/>
+              </w:rPr>
+              <w:fldChar w:fldCharType="begin"/>
+            </w:r>
+            <w:r>
+              <w:rPr>
+                <w:rFonts w:ascii="Times New Roman" w:hAnsi="Times New Roman" w:cs="Times New Roman"/>
+                <w:noProof/>
+                <w:webHidden/>
+                <w:sz w:val="24"/>
+                <w:szCs w:val="24"/>
+              </w:rPr>
+              <w:instrText xml:space="preserve"> PAGEREF _Toc474086223 \h </w:instrText>
+            </w:r>
+            <w:r>
+              <w:rPr>
+                <w:rFonts w:ascii="Times New Roman" w:hAnsi="Times New Roman" w:cs="Times New Roman"/>
+                <w:noProof/>
+                <w:webHidden/>
+                <w:sz w:val="24"/>
+                <w:szCs w:val="24"/>
+              </w:rPr>
+            </w:r>
+            <w:r>
+              <w:rPr>
+                <w:rFonts w:ascii="Times New Roman" w:hAnsi="Times New Roman" w:cs="Times New Roman"/>
+                <w:noProof/>
+                <w:webHidden/>
+                <w:sz w:val="24"/>
+                <w:szCs w:val="24"/>
+              </w:rPr>
+              <w:fldChar w:fldCharType="separate"/>
+            </w:r>
+            <w:r>
+              <w:rPr>
+                <w:rFonts w:ascii="Times New Roman" w:hAnsi="Times New Roman" w:cs="Times New Roman"/>
+                <w:noProof/>
+                <w:webHidden/>
+                <w:sz w:val="24"/>
+                <w:szCs w:val="24"/>
+              </w:rPr>
+              <w:t>30</w:t>
+            </w:r>
+            <w:r>
+              <w:rPr>
+                <w:rFonts w:ascii="Times New Roman" w:hAnsi="Times New Roman" w:cs="Times New Roman"/>
+                <w:noProof/>
+                <w:webHidden/>
+                <w:sz w:val="24"/>
+                <w:szCs w:val="24"/>
+              </w:rPr>
+              <w:fldChar w:fldCharType="end"/>
+            </w:r>
+          </w:hyperlink>
+        </w:p>
+        <w:p>
+          <w:pPr>
+            <w:pStyle w:val="TOC3"/>
+            <w:tabs>
+              <w:tab w:val="left" w:pos="1320"/>
+              <w:tab w:val="right" w:leader="dot" w:pos="9062"/>
+            </w:tabs>
+            <w:spacing w:line="360" w:lineRule="auto"/>
+            <w:rPr>
+              <w:rFonts w:ascii="Times New Roman" w:eastAsiaTheme="minorEastAsia" w:hAnsi="Times New Roman" w:cs="Times New Roman"/>
+              <w:noProof/>
+              <w:sz w:val="24"/>
+              <w:szCs w:val="24"/>
+              <w:lang w:eastAsia="pl-PL"/>
+            </w:rPr>
+          </w:pPr>
+          <w:hyperlink w:anchor="_Toc474086224" w:history="1">
+            <w:r>
+              <w:rPr>
+                <w:rStyle w:val="Hyperlink"/>
+                <w:rFonts w:ascii="Times New Roman" w:hAnsi="Times New Roman" w:cs="Times New Roman"/>
+                <w:noProof/>
+                <w:sz w:val="24"/>
+                <w:szCs w:val="24"/>
+              </w:rPr>
+              <w:t>4.2.3.</w:t>
+            </w:r>
+            <w:r>
+              <w:rPr>
+                <w:rFonts w:ascii="Times New Roman" w:eastAsiaTheme="minorEastAsia" w:hAnsi="Times New Roman" w:cs="Times New Roman"/>
+                <w:noProof/>
+                <w:sz w:val="24"/>
+                <w:szCs w:val="24"/>
+                <w:lang w:eastAsia="pl-PL"/>
+              </w:rPr>
+              <w:tab/>
+            </w:r>
+            <w:r>
+              <w:rPr>
+                <w:rStyle w:val="Hyperlink"/>
+                <w:rFonts w:ascii="Times New Roman" w:hAnsi="Times New Roman" w:cs="Times New Roman"/>
+                <w:noProof/>
+                <w:sz w:val="24"/>
+                <w:szCs w:val="24"/>
+              </w:rPr>
+              <w:t>Widok</w:t>
+            </w:r>
+            <w:r>
+              <w:rPr>
+                <w:rFonts w:ascii="Times New Roman" w:hAnsi="Times New Roman" w:cs="Times New Roman"/>
+                <w:noProof/>
+                <w:webHidden/>
+                <w:sz w:val="24"/>
+                <w:szCs w:val="24"/>
+              </w:rPr>
+              <w:tab/>
+            </w:r>
+            <w:r>
+              <w:rPr>
+                <w:rFonts w:ascii="Times New Roman" w:hAnsi="Times New Roman" w:cs="Times New Roman"/>
+                <w:noProof/>
+                <w:webHidden/>
+                <w:sz w:val="24"/>
+                <w:szCs w:val="24"/>
+              </w:rPr>
+              <w:fldChar w:fldCharType="begin"/>
+            </w:r>
+            <w:r>
+              <w:rPr>
+                <w:rFonts w:ascii="Times New Roman" w:hAnsi="Times New Roman" w:cs="Times New Roman"/>
+                <w:noProof/>
+                <w:webHidden/>
+                <w:sz w:val="24"/>
+                <w:szCs w:val="24"/>
+              </w:rPr>
+              <w:instrText xml:space="preserve"> PAGEREF _Toc474086224 \h </w:instrText>
+            </w:r>
+            <w:r>
+              <w:rPr>
+                <w:rFonts w:ascii="Times New Roman" w:hAnsi="Times New Roman" w:cs="Times New Roman"/>
+                <w:noProof/>
+                <w:webHidden/>
+                <w:sz w:val="24"/>
+                <w:szCs w:val="24"/>
+              </w:rPr>
+            </w:r>
+            <w:r>
+              <w:rPr>
+                <w:rFonts w:ascii="Times New Roman" w:hAnsi="Times New Roman" w:cs="Times New Roman"/>
+                <w:noProof/>
+                <w:webHidden/>
+                <w:sz w:val="24"/>
+                <w:szCs w:val="24"/>
+              </w:rPr>
+              <w:fldChar w:fldCharType="separate"/>
+            </w:r>
+            <w:r>
+              <w:rPr>
+                <w:rFonts w:ascii="Times New Roman" w:hAnsi="Times New Roman" w:cs="Times New Roman"/>
+                <w:noProof/>
+                <w:webHidden/>
+                <w:sz w:val="24"/>
+                <w:szCs w:val="24"/>
+              </w:rPr>
+              <w:t>32</w:t>
+            </w:r>
+            <w:r>
+              <w:rPr>
+                <w:rFonts w:ascii="Times New Roman" w:hAnsi="Times New Roman" w:cs="Times New Roman"/>
+                <w:noProof/>
+                <w:webHidden/>
+                <w:sz w:val="24"/>
+                <w:szCs w:val="24"/>
+              </w:rPr>
+              <w:fldChar w:fldCharType="end"/>
+            </w:r>
+          </w:hyperlink>
+        </w:p>
+        <w:p>
+          <w:pPr>
+            <w:pStyle w:val="TOC3"/>
+            <w:tabs>
+              <w:tab w:val="left" w:pos="1320"/>
+              <w:tab w:val="right" w:leader="dot" w:pos="9062"/>
+            </w:tabs>
+            <w:spacing w:line="360" w:lineRule="auto"/>
+            <w:rPr>
+              <w:rFonts w:ascii="Times New Roman" w:eastAsiaTheme="minorEastAsia" w:hAnsi="Times New Roman" w:cs="Times New Roman"/>
+              <w:noProof/>
+              <w:sz w:val="24"/>
+              <w:szCs w:val="24"/>
+              <w:lang w:eastAsia="pl-PL"/>
+            </w:rPr>
+          </w:pPr>
+          <w:hyperlink w:anchor="_Toc474086225" w:history="1">
+            <w:r>
+              <w:rPr>
+                <w:rStyle w:val="Hyperlink"/>
+                <w:rFonts w:ascii="Times New Roman" w:hAnsi="Times New Roman" w:cs="Times New Roman"/>
+                <w:noProof/>
+                <w:sz w:val="24"/>
+                <w:szCs w:val="24"/>
+              </w:rPr>
+              <w:t>4.2.4.</w:t>
+            </w:r>
+            <w:r>
+              <w:rPr>
+                <w:rFonts w:ascii="Times New Roman" w:eastAsiaTheme="minorEastAsia" w:hAnsi="Times New Roman" w:cs="Times New Roman"/>
+                <w:noProof/>
+                <w:sz w:val="24"/>
+                <w:szCs w:val="24"/>
+                <w:lang w:eastAsia="pl-PL"/>
+              </w:rPr>
+              <w:tab/>
+            </w:r>
+            <w:r>
+              <w:rPr>
+                <w:rStyle w:val="Hyperlink"/>
+                <w:rFonts w:ascii="Times New Roman" w:hAnsi="Times New Roman" w:cs="Times New Roman"/>
+                <w:noProof/>
+                <w:sz w:val="24"/>
+                <w:szCs w:val="24"/>
+              </w:rPr>
+              <w:t>Kontroler</w:t>
+            </w:r>
+            <w:r>
+              <w:rPr>
+                <w:rFonts w:ascii="Times New Roman" w:hAnsi="Times New Roman" w:cs="Times New Roman"/>
+                <w:noProof/>
+                <w:webHidden/>
+                <w:sz w:val="24"/>
+                <w:szCs w:val="24"/>
+              </w:rPr>
+              <w:tab/>
+            </w:r>
+            <w:r>
+              <w:rPr>
+                <w:rFonts w:ascii="Times New Roman" w:hAnsi="Times New Roman" w:cs="Times New Roman"/>
+                <w:noProof/>
+                <w:webHidden/>
+                <w:sz w:val="24"/>
+                <w:szCs w:val="24"/>
+              </w:rPr>
+              <w:fldChar w:fldCharType="begin"/>
+            </w:r>
+            <w:r>
+              <w:rPr>
+                <w:rFonts w:ascii="Times New Roman" w:hAnsi="Times New Roman" w:cs="Times New Roman"/>
+                <w:noProof/>
+                <w:webHidden/>
+                <w:sz w:val="24"/>
+                <w:szCs w:val="24"/>
+              </w:rPr>
+              <w:instrText xml:space="preserve"> PAGEREF _Toc474086225 \h </w:instrText>
+            </w:r>
+            <w:r>
+              <w:rPr>
+                <w:rFonts w:ascii="Times New Roman" w:hAnsi="Times New Roman" w:cs="Times New Roman"/>
+                <w:noProof/>
+                <w:webHidden/>
+                <w:sz w:val="24"/>
+                <w:szCs w:val="24"/>
+              </w:rPr>
+            </w:r>
+            <w:r>
+              <w:rPr>
+                <w:rFonts w:ascii="Times New Roman" w:hAnsi="Times New Roman" w:cs="Times New Roman"/>
+                <w:noProof/>
+                <w:webHidden/>
+                <w:sz w:val="24"/>
+                <w:szCs w:val="24"/>
+              </w:rPr>
+              <w:fldChar w:fldCharType="separate"/>
+            </w:r>
+            <w:r>
+              <w:rPr>
+                <w:rFonts w:ascii="Times New Roman" w:hAnsi="Times New Roman" w:cs="Times New Roman"/>
+                <w:noProof/>
+                <w:webHidden/>
+                <w:sz w:val="24"/>
+                <w:szCs w:val="24"/>
+              </w:rPr>
+              <w:t>32</w:t>
             </w:r>
             <w:r>
               <w:rPr>
@@ -4255,7 +4856,7 @@
               <w:lang w:eastAsia="pl-PL"/>
             </w:rPr>
           </w:pPr>
-          <w:hyperlink w:anchor="_Toc473910559" w:history="1">
+          <w:hyperlink w:anchor="_Toc474086226" w:history="1">
             <w:r>
               <w:rPr>
                 <w:rStyle w:val="Hyperlink"/>
@@ -4314,7 +4915,7 @@
                 <w:sz w:val="24"/>
                 <w:szCs w:val="24"/>
               </w:rPr>
-              <w:instrText xml:space="preserve"> PAGEREF _Toc473910559 \h </w:instrText>
+              <w:instrText xml:space="preserve"> PAGEREF _Toc474086226 \h </w:instrText>
             </w:r>
             <w:r>
               <w:rPr>
@@ -4343,7 +4944,7 @@
                 <w:sz w:val="24"/>
                 <w:szCs w:val="24"/>
               </w:rPr>
-              <w:t>21</w:t>
+              <w:t>33</w:t>
             </w:r>
             <w:r>
               <w:rPr>
@@ -4373,7 +4974,7 @@
               <w:lang w:eastAsia="pl-PL"/>
             </w:rPr>
           </w:pPr>
-          <w:hyperlink w:anchor="_Toc473910560" w:history="1">
+          <w:hyperlink w:anchor="_Toc474086227" w:history="1">
             <w:r>
               <w:rPr>
                 <w:rStyle w:val="Hyperlink"/>
@@ -4432,7 +5033,7 @@
                 <w:sz w:val="24"/>
                 <w:szCs w:val="24"/>
               </w:rPr>
-              <w:instrText xml:space="preserve"> PAGEREF _Toc473910560 \h </w:instrText>
+              <w:instrText xml:space="preserve"> PAGEREF _Toc474086227 \h </w:instrText>
             </w:r>
             <w:r>
               <w:rPr>
@@ -4461,7 +5062,7 @@
                 <w:sz w:val="24"/>
                 <w:szCs w:val="24"/>
               </w:rPr>
-              <w:t>21</w:t>
+              <w:t>33</w:t>
             </w:r>
             <w:r>
               <w:rPr>
@@ -4484,14 +5085,12 @@
             </w:tabs>
             <w:spacing w:line="360" w:lineRule="auto"/>
             <w:rPr>
-              <w:rFonts w:ascii="Times New Roman" w:eastAsiaTheme="minorEastAsia" w:hAnsi="Times New Roman" w:cs="Times New Roman"/>
+              <w:rFonts w:eastAsiaTheme="minorEastAsia"/>
               <w:noProof/>
-              <w:sz w:val="24"/>
-              <w:szCs w:val="24"/>
               <w:lang w:eastAsia="pl-PL"/>
             </w:rPr>
           </w:pPr>
-          <w:hyperlink w:anchor="_Toc473910561" w:history="1">
+          <w:hyperlink w:anchor="_Toc474086228" w:history="1">
             <w:r>
               <w:rPr>
                 <w:rStyle w:val="Hyperlink"/>
@@ -4550,7 +5149,7 @@
                 <w:sz w:val="24"/>
                 <w:szCs w:val="24"/>
               </w:rPr>
-              <w:instrText xml:space="preserve"> PAGEREF _Toc473910561 \h </w:instrText>
+              <w:instrText xml:space="preserve"> PAGEREF _Toc474086228 \h </w:instrText>
             </w:r>
             <w:r>
               <w:rPr>
@@ -4579,7 +5178,7 @@
                 <w:sz w:val="24"/>
                 <w:szCs w:val="24"/>
               </w:rPr>
-              <w:t>21</w:t>
+              <w:t>33</w:t>
             </w:r>
             <w:r>
               <w:rPr>
@@ -4647,8 +5246,8 @@
         </w:rPr>
         <w:br w:type="page"/>
       </w:r>
-      <w:bookmarkStart w:id="6" w:name="_Toc470094966"/>
-      <w:bookmarkStart w:id="7" w:name="_Toc473910529"/>
+      <w:bookmarkStart w:id="12" w:name="_Toc470094966"/>
+      <w:bookmarkStart w:id="13" w:name="_Toc474086190"/>
       <w:r>
         <w:rPr>
           <w:rFonts w:ascii="Times New Roman" w:hAnsi="Times New Roman" w:cs="Times New Roman"/>
@@ -4656,8 +5255,8 @@
         <w:lastRenderedPageBreak/>
         <w:t>Wstęp</w:t>
       </w:r>
-      <w:bookmarkEnd w:id="6"/>
-      <w:bookmarkEnd w:id="7"/>
+      <w:bookmarkEnd w:id="12"/>
+      <w:bookmarkEnd w:id="13"/>
     </w:p>
     <w:p>
       <w:pPr>
@@ -4671,14 +5270,14 @@
           <w:rFonts w:ascii="Times New Roman" w:hAnsi="Times New Roman" w:cs="Times New Roman"/>
         </w:rPr>
       </w:pPr>
-      <w:bookmarkStart w:id="8" w:name="_Toc473910530"/>
+      <w:bookmarkStart w:id="14" w:name="_Toc474086191"/>
       <w:r>
         <w:rPr>
           <w:rFonts w:ascii="Times New Roman" w:hAnsi="Times New Roman" w:cs="Times New Roman"/>
         </w:rPr>
         <w:t>Problematyka pracy</w:t>
       </w:r>
-      <w:bookmarkEnd w:id="8"/>
+      <w:bookmarkEnd w:id="14"/>
     </w:p>
     <w:p>
       <w:pPr>
@@ -4738,14 +5337,14 @@
           <w:rFonts w:ascii="Times New Roman" w:hAnsi="Times New Roman" w:cs="Times New Roman"/>
         </w:rPr>
       </w:pPr>
-      <w:bookmarkStart w:id="9" w:name="_Toc473910531"/>
+      <w:bookmarkStart w:id="15" w:name="_Toc474086192"/>
       <w:r>
         <w:rPr>
           <w:rFonts w:ascii="Times New Roman" w:hAnsi="Times New Roman" w:cs="Times New Roman"/>
         </w:rPr>
         <w:t>Cel pracy</w:t>
       </w:r>
-      <w:bookmarkEnd w:id="9"/>
+      <w:bookmarkEnd w:id="15"/>
     </w:p>
     <w:p>
       <w:pPr>
@@ -4853,14 +5452,14 @@
           <w:rFonts w:ascii="Times New Roman" w:hAnsi="Times New Roman" w:cs="Times New Roman"/>
         </w:rPr>
       </w:pPr>
-      <w:bookmarkStart w:id="10" w:name="_Toc473910532"/>
+      <w:bookmarkStart w:id="16" w:name="_Toc474086193"/>
       <w:r>
         <w:rPr>
           <w:rFonts w:ascii="Times New Roman" w:hAnsi="Times New Roman" w:cs="Times New Roman"/>
         </w:rPr>
         <w:t>Przegląd literatury</w:t>
       </w:r>
-      <w:bookmarkEnd w:id="10"/>
+      <w:bookmarkEnd w:id="16"/>
     </w:p>
     <w:p>
       <w:pPr>
@@ -4976,14 +5575,14 @@
           <w:rFonts w:ascii="Times New Roman" w:hAnsi="Times New Roman" w:cs="Times New Roman"/>
         </w:rPr>
       </w:pPr>
-      <w:bookmarkStart w:id="11" w:name="_Toc473910533"/>
+      <w:bookmarkStart w:id="17" w:name="_Toc474086194"/>
       <w:r>
         <w:rPr>
           <w:rFonts w:ascii="Times New Roman" w:hAnsi="Times New Roman" w:cs="Times New Roman"/>
         </w:rPr>
         <w:t>Zakres pracy</w:t>
       </w:r>
-      <w:bookmarkEnd w:id="11"/>
+      <w:bookmarkEnd w:id="17"/>
     </w:p>
     <w:p>
       <w:pPr>
@@ -5405,7 +6004,7 @@
           <w:rFonts w:ascii="Times New Roman" w:hAnsi="Times New Roman" w:cs="Times New Roman"/>
         </w:rPr>
       </w:pPr>
-      <w:bookmarkStart w:id="12" w:name="_Toc473910534"/>
+      <w:bookmarkStart w:id="18" w:name="_Toc474086195"/>
       <w:r>
         <w:rPr>
           <w:rFonts w:ascii="Times New Roman" w:hAnsi="Times New Roman" w:cs="Times New Roman"/>
@@ -5418,7 +6017,7 @@
         </w:rPr>
         <w:t xml:space="preserve"> pracy</w:t>
       </w:r>
-      <w:bookmarkEnd w:id="12"/>
+      <w:bookmarkEnd w:id="18"/>
     </w:p>
     <w:p>
       <w:pPr>
@@ -5866,14 +6465,14 @@
           <w:rFonts w:ascii="Times New Roman" w:hAnsi="Times New Roman" w:cs="Times New Roman"/>
         </w:rPr>
       </w:pPr>
-      <w:bookmarkStart w:id="13" w:name="_Toc473910535"/>
+      <w:bookmarkStart w:id="19" w:name="_Toc474086196"/>
       <w:r>
         <w:rPr>
           <w:rFonts w:ascii="Times New Roman" w:hAnsi="Times New Roman" w:cs="Times New Roman"/>
         </w:rPr>
         <w:t>Wymagania funkcjonalne systemu</w:t>
       </w:r>
-      <w:bookmarkEnd w:id="13"/>
+      <w:bookmarkEnd w:id="19"/>
     </w:p>
     <w:p>
       <w:pPr>
@@ -5897,7 +6496,6 @@
           <w:szCs w:val="24"/>
         </w:rPr>
       </w:pPr>
-      <w:bookmarkStart w:id="14" w:name="_Toc473910536"/>
       <w:r>
         <w:rPr>
           <w:rFonts w:ascii="Times New Roman" w:hAnsi="Times New Roman" w:cs="Times New Roman"/>
@@ -6204,13 +6802,14 @@
           <w:rFonts w:ascii="Times New Roman" w:hAnsi="Times New Roman" w:cs="Times New Roman"/>
         </w:rPr>
       </w:pPr>
+      <w:bookmarkStart w:id="20" w:name="_Toc474086197"/>
       <w:r>
         <w:rPr>
           <w:rFonts w:ascii="Times New Roman" w:hAnsi="Times New Roman" w:cs="Times New Roman"/>
         </w:rPr>
         <w:t>Użyte technologie przy rozwiązywaniu postawionego problemu</w:t>
       </w:r>
-      <w:bookmarkEnd w:id="14"/>
+      <w:bookmarkEnd w:id="20"/>
     </w:p>
     <w:p>
       <w:pPr>
@@ -6225,7 +6824,7 @@
           <w:b w:val="0"/>
         </w:rPr>
       </w:pPr>
-      <w:bookmarkStart w:id="15" w:name="_Toc473910537"/>
+      <w:bookmarkStart w:id="21" w:name="_Toc474086198"/>
       <w:r>
         <w:rPr>
           <w:rFonts w:ascii="Times New Roman" w:hAnsi="Times New Roman" w:cs="Times New Roman"/>
@@ -6238,7 +6837,7 @@
         </w:rPr>
         <w:t>.Net Framework i C# ?</w:t>
       </w:r>
-      <w:bookmarkEnd w:id="15"/>
+      <w:bookmarkEnd w:id="21"/>
     </w:p>
     <w:p>
       <w:pPr>
@@ -7274,6 +7873,7 @@
           <w:szCs w:val="24"/>
         </w:rPr>
       </w:pPr>
+      <w:bookmarkStart w:id="22" w:name="_Toc474086199"/>
       <w:r>
         <w:rPr>
           <w:rStyle w:val="Heading2Char"/>
@@ -7285,7 +7885,7 @@
           <w:lang w:eastAsia="pl-PL"/>
         </w:rPr>
         <w:drawing>
-          <wp:inline distT="0" distB="0" distL="0" distR="0" wp14:anchorId="594DB8B5" wp14:editId="15B3EB12">
+          <wp:inline distT="0" distB="0" distL="0" distR="0" wp14:anchorId="03AD7547" wp14:editId="3078E7EE">
             <wp:extent cx="4134767" cy="3710940"/>
             <wp:effectExtent l="0" t="0" r="0" b="3810"/>
             <wp:docPr id="2" name="Picture 2" descr="C:\Users\mateusz.kurowski\Desktop\.netarchitecture.gif"/>
@@ -7333,6 +7933,7 @@
           </wp:inline>
         </w:drawing>
       </w:r>
+      <w:bookmarkEnd w:id="22"/>
     </w:p>
     <w:p>
       <w:pPr>
@@ -7416,7 +8017,7 @@
           <w:szCs w:val="24"/>
         </w:rPr>
       </w:pPr>
-      <w:bookmarkStart w:id="16" w:name="_Toc473910538"/>
+      <w:bookmarkStart w:id="23" w:name="_Toc474086200"/>
       <w:r>
         <w:rPr>
           <w:rFonts w:ascii="Times New Roman" w:hAnsi="Times New Roman" w:cs="Times New Roman"/>
@@ -7424,7 +8025,7 @@
         <w:lastRenderedPageBreak/>
         <w:t>CLR – Common Language Runtime</w:t>
       </w:r>
-      <w:bookmarkEnd w:id="16"/>
+      <w:bookmarkEnd w:id="23"/>
     </w:p>
     <w:p>
       <w:pPr>
@@ -7792,7 +8393,7 @@
           <w:lang w:eastAsia="pl-PL"/>
         </w:rPr>
         <w:drawing>
-          <wp:inline distT="0" distB="0" distL="0" distR="0">
+          <wp:inline distT="0" distB="0" distL="0" distR="0" wp14:anchorId="296665B6" wp14:editId="5858BF32">
             <wp:extent cx="4020111" cy="3667637"/>
             <wp:effectExtent l="0" t="0" r="0" b="9525"/>
             <wp:docPr id="5" name="Picture 5"/>
@@ -8234,7 +8835,7 @@
           <w:rFonts w:ascii="Times New Roman" w:hAnsi="Times New Roman" w:cs="Times New Roman"/>
         </w:rPr>
       </w:pPr>
-      <w:bookmarkStart w:id="17" w:name="_Toc473910539"/>
+      <w:bookmarkStart w:id="24" w:name="_Toc474086201"/>
       <w:r>
         <w:rPr>
           <w:rFonts w:ascii="Times New Roman" w:hAnsi="Times New Roman" w:cs="Times New Roman"/>
@@ -8242,7 +8843,7 @@
         <w:lastRenderedPageBreak/>
         <w:t>C#</w:t>
       </w:r>
-      <w:bookmarkEnd w:id="17"/>
+      <w:bookmarkEnd w:id="24"/>
     </w:p>
     <w:p>
       <w:pPr>
@@ -8256,14 +8857,14 @@
           <w:rFonts w:ascii="Times New Roman" w:hAnsi="Times New Roman" w:cs="Times New Roman"/>
         </w:rPr>
       </w:pPr>
-      <w:bookmarkStart w:id="18" w:name="_Toc473910540"/>
+      <w:bookmarkStart w:id="25" w:name="_Toc474086202"/>
       <w:r>
         <w:rPr>
           <w:rFonts w:ascii="Times New Roman" w:hAnsi="Times New Roman" w:cs="Times New Roman"/>
         </w:rPr>
         <w:t>Wstęp</w:t>
       </w:r>
-      <w:bookmarkEnd w:id="18"/>
+      <w:bookmarkEnd w:id="25"/>
     </w:p>
     <w:p>
       <w:pPr>
@@ -8384,14 +8985,14 @@
           <w:rFonts w:ascii="Times New Roman" w:hAnsi="Times New Roman" w:cs="Times New Roman"/>
         </w:rPr>
       </w:pPr>
-      <w:bookmarkStart w:id="19" w:name="_Toc473910541"/>
+      <w:bookmarkStart w:id="26" w:name="_Toc474086203"/>
       <w:r>
         <w:rPr>
           <w:rFonts w:ascii="Times New Roman" w:hAnsi="Times New Roman" w:cs="Times New Roman"/>
         </w:rPr>
         <w:t>Charakterystyka według ECMA</w:t>
       </w:r>
-      <w:bookmarkEnd w:id="19"/>
+      <w:bookmarkEnd w:id="26"/>
     </w:p>
     <w:p>
       <w:pPr>
@@ -8718,7 +9319,7 @@
           <w:rFonts w:ascii="Times New Roman" w:hAnsi="Times New Roman" w:cs="Times New Roman"/>
         </w:rPr>
       </w:pPr>
-      <w:bookmarkStart w:id="20" w:name="_Toc473910542"/>
+      <w:bookmarkStart w:id="27" w:name="_Toc474086204"/>
       <w:r>
         <w:rPr>
           <w:rFonts w:ascii="Times New Roman" w:hAnsi="Times New Roman" w:cs="Times New Roman"/>
@@ -8726,7 +9327,7 @@
         <w:lastRenderedPageBreak/>
         <w:t>Zmiany na przestrzeni wersji</w:t>
       </w:r>
-      <w:bookmarkEnd w:id="20"/>
+      <w:bookmarkEnd w:id="27"/>
     </w:p>
     <w:tbl>
       <w:tblPr>
@@ -9279,14 +9880,14 @@
           <w:rFonts w:ascii="Times New Roman" w:hAnsi="Times New Roman" w:cs="Times New Roman"/>
         </w:rPr>
       </w:pPr>
-      <w:bookmarkStart w:id="21" w:name="_Toc473910543"/>
+      <w:bookmarkStart w:id="28" w:name="_Toc474086205"/>
       <w:r>
         <w:rPr>
           <w:rFonts w:ascii="Times New Roman" w:hAnsi="Times New Roman" w:cs="Times New Roman"/>
         </w:rPr>
         <w:t>Składnia</w:t>
       </w:r>
-      <w:bookmarkEnd w:id="21"/>
+      <w:bookmarkEnd w:id="28"/>
     </w:p>
     <w:p>
       <w:pPr>
@@ -9430,7 +10031,7 @@
         </w:rPr>
         <w:lastRenderedPageBreak/>
         <w:drawing>
-          <wp:inline distT="0" distB="0" distL="0" distR="0">
+          <wp:inline distT="0" distB="0" distL="0" distR="0" wp14:anchorId="5FABD753" wp14:editId="5E707626">
             <wp:extent cx="4137660" cy="2681963"/>
             <wp:effectExtent l="0" t="0" r="0" b="4445"/>
             <wp:docPr id="11" name="Picture 11"/>
@@ -9510,14 +10111,14 @@
           <w:rFonts w:ascii="Times New Roman" w:hAnsi="Times New Roman" w:cs="Times New Roman"/>
         </w:rPr>
       </w:pPr>
-      <w:bookmarkStart w:id="22" w:name="_Toc473910544"/>
+      <w:bookmarkStart w:id="29" w:name="_Toc474086206"/>
       <w:r>
         <w:rPr>
           <w:rFonts w:ascii="Times New Roman" w:hAnsi="Times New Roman" w:cs="Times New Roman"/>
         </w:rPr>
         <w:t>Microsoft Visual Studio 2015 (IDE)</w:t>
       </w:r>
-      <w:bookmarkEnd w:id="22"/>
+      <w:bookmarkEnd w:id="29"/>
     </w:p>
     <w:p>
       <w:pPr>
@@ -10138,7 +10739,7 @@
           <w:lang w:eastAsia="pl-PL"/>
         </w:rPr>
         <w:drawing>
-          <wp:inline distT="0" distB="0" distL="0" distR="0" wp14:anchorId="0B432D74" wp14:editId="2B337416">
+          <wp:inline distT="0" distB="0" distL="0" distR="0" wp14:anchorId="1B717855" wp14:editId="6B221743">
             <wp:extent cx="2036445" cy="2050415"/>
             <wp:effectExtent l="0" t="0" r="1905" b="6985"/>
             <wp:docPr id="1" name="Picture 1"/>
@@ -10736,14 +11337,14 @@
           <w:rFonts w:ascii="Times New Roman" w:hAnsi="Times New Roman" w:cs="Times New Roman"/>
         </w:rPr>
       </w:pPr>
-      <w:bookmarkStart w:id="23" w:name="_Toc473910545"/>
+      <w:bookmarkStart w:id="30" w:name="_Toc474086207"/>
       <w:r>
         <w:rPr>
           <w:rFonts w:ascii="Times New Roman" w:hAnsi="Times New Roman" w:cs="Times New Roman"/>
         </w:rPr>
         <w:t>ASP.NET</w:t>
       </w:r>
-      <w:bookmarkEnd w:id="23"/>
+      <w:bookmarkEnd w:id="30"/>
     </w:p>
     <w:p>
       <w:pPr>
@@ -10757,14 +11358,14 @@
           <w:rFonts w:ascii="Times New Roman" w:hAnsi="Times New Roman" w:cs="Times New Roman"/>
         </w:rPr>
       </w:pPr>
-      <w:bookmarkStart w:id="24" w:name="_Toc473910546"/>
+      <w:bookmarkStart w:id="31" w:name="_Toc474086208"/>
       <w:r>
         <w:rPr>
           <w:rFonts w:ascii="Times New Roman" w:hAnsi="Times New Roman" w:cs="Times New Roman"/>
         </w:rPr>
         <w:t>Wstęp</w:t>
       </w:r>
-      <w:bookmarkEnd w:id="24"/>
+      <w:bookmarkEnd w:id="31"/>
     </w:p>
     <w:p>
       <w:pPr>
@@ -11288,14 +11889,14 @@
           <w:rFonts w:ascii="Times New Roman" w:hAnsi="Times New Roman" w:cs="Times New Roman"/>
         </w:rPr>
       </w:pPr>
-      <w:bookmarkStart w:id="25" w:name="_Toc473910547"/>
+      <w:bookmarkStart w:id="32" w:name="_Toc474086209"/>
       <w:r>
         <w:rPr>
           <w:rFonts w:ascii="Times New Roman" w:hAnsi="Times New Roman" w:cs="Times New Roman"/>
         </w:rPr>
         <w:t>IIS – Internet Information Service</w:t>
       </w:r>
-      <w:bookmarkEnd w:id="25"/>
+      <w:bookmarkEnd w:id="32"/>
     </w:p>
     <w:p>
       <w:pPr>
@@ -11378,7 +11979,7 @@
           <w:lang w:eastAsia="pl-PL"/>
         </w:rPr>
         <w:drawing>
-          <wp:inline distT="0" distB="0" distL="0" distR="0" wp14:anchorId="1A352036" wp14:editId="24E99ABC">
+          <wp:inline distT="0" distB="0" distL="0" distR="0" wp14:anchorId="15E362FF" wp14:editId="4F599BA4">
             <wp:extent cx="3434918" cy="2827020"/>
             <wp:effectExtent l="0" t="0" r="0" b="0"/>
             <wp:docPr id="12" name="Picture 12"/>
@@ -11463,7 +12064,7 @@
           <w:rFonts w:ascii="Times New Roman" w:hAnsi="Times New Roman" w:cs="Times New Roman"/>
         </w:rPr>
       </w:pPr>
-      <w:bookmarkStart w:id="26" w:name="_Toc473910548"/>
+      <w:bookmarkStart w:id="33" w:name="_Toc474086210"/>
       <w:r>
         <w:rPr>
           <w:rFonts w:ascii="Times New Roman" w:hAnsi="Times New Roman" w:cs="Times New Roman"/>
@@ -11471,7 +12072,7 @@
         <w:lastRenderedPageBreak/>
         <w:t>Razor</w:t>
       </w:r>
-      <w:bookmarkEnd w:id="26"/>
+      <w:bookmarkEnd w:id="33"/>
       <w:r>
         <w:rPr>
           <w:rFonts w:ascii="Times New Roman" w:hAnsi="Times New Roman" w:cs="Times New Roman"/>
@@ -11499,7 +12100,7 @@
           <w:lang w:eastAsia="pl-PL"/>
         </w:rPr>
         <w:drawing>
-          <wp:anchor distT="0" distB="0" distL="114300" distR="114300" simplePos="0" relativeHeight="251658240" behindDoc="0" locked="0" layoutInCell="1" allowOverlap="1" wp14:anchorId="6FF94BA0" wp14:editId="49D73EF2">
+          <wp:anchor distT="0" distB="0" distL="114300" distR="114300" simplePos="0" relativeHeight="251658240" behindDoc="0" locked="0" layoutInCell="1" allowOverlap="1" wp14:anchorId="3BB4B599" wp14:editId="1EA79250">
             <wp:simplePos x="0" y="0"/>
             <wp:positionH relativeFrom="column">
               <wp:posOffset>136525</wp:posOffset>
@@ -11721,14 +12322,14 @@
           <w:rFonts w:ascii="Times New Roman" w:hAnsi="Times New Roman" w:cs="Times New Roman"/>
         </w:rPr>
       </w:pPr>
-      <w:bookmarkStart w:id="27" w:name="_Toc473910549"/>
+      <w:bookmarkStart w:id="34" w:name="_Toc474086211"/>
       <w:r>
         <w:rPr>
           <w:rFonts w:ascii="Times New Roman" w:hAnsi="Times New Roman" w:cs="Times New Roman"/>
         </w:rPr>
         <w:t>ASP.NET MVC</w:t>
       </w:r>
-      <w:bookmarkEnd w:id="27"/>
+      <w:bookmarkEnd w:id="34"/>
     </w:p>
     <w:p>
       <w:pPr>
@@ -11850,7 +12451,7 @@
           <w:lang w:eastAsia="pl-PL"/>
         </w:rPr>
         <w:drawing>
-          <wp:inline distT="0" distB="0" distL="0" distR="0" wp14:anchorId="6196B3A3" wp14:editId="6D76595E">
+          <wp:inline distT="0" distB="0" distL="0" distR="0" wp14:anchorId="1DA4D7D6" wp14:editId="57F8FF3D">
             <wp:extent cx="3025140" cy="1580262"/>
             <wp:effectExtent l="0" t="0" r="3810" b="1270"/>
             <wp:docPr id="4" name="Picture 4"/>
@@ -11940,7 +12541,7 @@
           <w:rFonts w:ascii="Times New Roman" w:hAnsi="Times New Roman" w:cs="Times New Roman"/>
         </w:rPr>
       </w:pPr>
-      <w:bookmarkStart w:id="28" w:name="_Toc473910550"/>
+      <w:bookmarkStart w:id="35" w:name="_Toc474086212"/>
       <w:r>
         <w:rPr>
           <w:rFonts w:ascii="Times New Roman" w:hAnsi="Times New Roman" w:cs="Times New Roman"/>
@@ -11954,7 +12555,7 @@
         </w:rPr>
         <w:t>SQL Server</w:t>
       </w:r>
-      <w:bookmarkEnd w:id="28"/>
+      <w:bookmarkEnd w:id="35"/>
     </w:p>
     <w:p>
       <w:pPr>
@@ -11968,14 +12569,14 @@
           <w:rFonts w:ascii="Times New Roman" w:hAnsi="Times New Roman" w:cs="Times New Roman"/>
         </w:rPr>
       </w:pPr>
-      <w:bookmarkStart w:id="29" w:name="_Toc473910551"/>
+      <w:bookmarkStart w:id="36" w:name="_Toc474086213"/>
       <w:r>
         <w:rPr>
           <w:rFonts w:ascii="Times New Roman" w:hAnsi="Times New Roman" w:cs="Times New Roman"/>
         </w:rPr>
         <w:t>Wstęp</w:t>
       </w:r>
-      <w:bookmarkEnd w:id="29"/>
+      <w:bookmarkEnd w:id="36"/>
     </w:p>
     <w:p>
       <w:pPr>
@@ -12275,7 +12876,7 @@
           <w:lang w:eastAsia="pl-PL"/>
         </w:rPr>
         <w:drawing>
-          <wp:inline distT="0" distB="0" distL="0" distR="0" wp14:anchorId="704F4D3A" wp14:editId="2D52A16F">
+          <wp:inline distT="0" distB="0" distL="0" distR="0" wp14:anchorId="0664A07B" wp14:editId="5D6D2F93">
             <wp:extent cx="5410200" cy="3869402"/>
             <wp:effectExtent l="0" t="0" r="0" b="0"/>
             <wp:docPr id="6" name="Picture 6"/>
@@ -12373,14 +12974,14 @@
           <w:rFonts w:ascii="Times New Roman" w:hAnsi="Times New Roman" w:cs="Times New Roman"/>
         </w:rPr>
       </w:pPr>
-      <w:bookmarkStart w:id="30" w:name="_Toc473910552"/>
+      <w:bookmarkStart w:id="37" w:name="_Toc474086214"/>
       <w:r>
         <w:rPr>
           <w:rFonts w:ascii="Times New Roman" w:hAnsi="Times New Roman" w:cs="Times New Roman"/>
         </w:rPr>
         <w:t>SQL Server Management Studio</w:t>
       </w:r>
-      <w:bookmarkEnd w:id="30"/>
+      <w:bookmarkEnd w:id="37"/>
     </w:p>
     <w:p>
       <w:pPr>
@@ -12591,14 +13192,14 @@
           <w:rFonts w:ascii="Times New Roman" w:hAnsi="Times New Roman" w:cs="Times New Roman"/>
         </w:rPr>
       </w:pPr>
-      <w:bookmarkStart w:id="31" w:name="_Toc473910553"/>
+      <w:bookmarkStart w:id="38" w:name="_Toc474086215"/>
       <w:r>
         <w:rPr>
           <w:rFonts w:ascii="Times New Roman" w:hAnsi="Times New Roman" w:cs="Times New Roman"/>
         </w:rPr>
         <w:t>ADO.NET</w:t>
       </w:r>
-      <w:bookmarkEnd w:id="31"/>
+      <w:bookmarkEnd w:id="38"/>
     </w:p>
     <w:p>
       <w:pPr>
@@ -12613,14 +13214,14 @@
           <w:rFonts w:ascii="Times New Roman" w:hAnsi="Times New Roman" w:cs="Times New Roman"/>
         </w:rPr>
       </w:pPr>
-      <w:bookmarkStart w:id="32" w:name="_Toc473910554"/>
+      <w:bookmarkStart w:id="39" w:name="_Toc474086216"/>
       <w:r>
         <w:rPr>
           <w:rFonts w:ascii="Times New Roman" w:hAnsi="Times New Roman" w:cs="Times New Roman"/>
         </w:rPr>
         <w:t>Wstęp</w:t>
       </w:r>
-      <w:bookmarkEnd w:id="32"/>
+      <w:bookmarkEnd w:id="39"/>
     </w:p>
     <w:p>
       <w:pPr>
@@ -12918,7 +13519,7 @@
         </w:rPr>
         <w:lastRenderedPageBreak/>
         <w:drawing>
-          <wp:inline distT="0" distB="0" distL="0" distR="0" wp14:anchorId="5A66CB33" wp14:editId="348E56B1">
+          <wp:inline distT="0" distB="0" distL="0" distR="0" wp14:anchorId="40C710A4" wp14:editId="2FD62F2F">
             <wp:extent cx="5509895" cy="2562446"/>
             <wp:effectExtent l="0" t="0" r="0" b="9525"/>
             <wp:docPr id="13" name="Picture 13" descr="C:\Users\mateusz.kurowski\Desktop\adonetarchitecture.gif"/>
@@ -13011,14 +13612,14 @@
           <w:rFonts w:ascii="Times New Roman" w:hAnsi="Times New Roman" w:cs="Times New Roman"/>
         </w:rPr>
       </w:pPr>
-      <w:bookmarkStart w:id="33" w:name="_Toc473910555"/>
+      <w:bookmarkStart w:id="40" w:name="_Toc474086217"/>
       <w:r>
         <w:rPr>
           <w:rFonts w:ascii="Times New Roman" w:hAnsi="Times New Roman" w:cs="Times New Roman"/>
         </w:rPr>
         <w:t>Entity Framework</w:t>
       </w:r>
-      <w:bookmarkEnd w:id="33"/>
+      <w:bookmarkEnd w:id="40"/>
     </w:p>
     <w:p>
       <w:pPr>
@@ -13264,7 +13865,7 @@
           <w:lang w:eastAsia="pl-PL"/>
         </w:rPr>
         <w:drawing>
-          <wp:inline distT="0" distB="0" distL="0" distR="0" wp14:anchorId="505A2470" wp14:editId="2D34AFB6">
+          <wp:inline distT="0" distB="0" distL="0" distR="0" wp14:anchorId="46DCDC1D" wp14:editId="21F52DA9">
             <wp:extent cx="1634836" cy="1912071"/>
             <wp:effectExtent l="0" t="0" r="3810" b="0"/>
             <wp:docPr id="14" name="Picture 14" descr="C:\Users\mateusz.kurowski\Desktop\entityframeworkarchitechture.jpg"/>
@@ -13502,7 +14103,7 @@
           <w:lang w:eastAsia="pl-PL"/>
         </w:rPr>
         <w:drawing>
-          <wp:inline distT="0" distB="0" distL="0" distR="0" wp14:anchorId="5607E070" wp14:editId="0739FC9C">
+          <wp:inline distT="0" distB="0" distL="0" distR="0" wp14:anchorId="55E5802A" wp14:editId="6072A7F1">
             <wp:extent cx="4991797" cy="4496427"/>
             <wp:effectExtent l="0" t="0" r="0" b="0"/>
             <wp:docPr id="7" name="Picture 7"/>
@@ -14108,7 +14709,7 @@
           <w:lang w:eastAsia="pl-PL"/>
         </w:rPr>
         <w:drawing>
-          <wp:inline distT="0" distB="0" distL="0" distR="0" wp14:anchorId="569CB0EE" wp14:editId="543C8682">
+          <wp:inline distT="0" distB="0" distL="0" distR="0" wp14:anchorId="29A1BCD7" wp14:editId="3CD65A59">
             <wp:extent cx="4572638" cy="1228896"/>
             <wp:effectExtent l="0" t="0" r="0" b="9525"/>
             <wp:docPr id="8" name="Picture 8"/>
@@ -14243,14 +14844,14 @@
           <w:rFonts w:ascii="Times New Roman" w:hAnsi="Times New Roman" w:cs="Times New Roman"/>
         </w:rPr>
       </w:pPr>
-      <w:bookmarkStart w:id="34" w:name="_Toc473910556"/>
+      <w:bookmarkStart w:id="41" w:name="_Toc474086218"/>
       <w:r>
         <w:rPr>
           <w:rFonts w:ascii="Times New Roman" w:hAnsi="Times New Roman" w:cs="Times New Roman"/>
         </w:rPr>
         <w:t>LINQ</w:t>
       </w:r>
-      <w:bookmarkEnd w:id="34"/>
+      <w:bookmarkEnd w:id="41"/>
     </w:p>
     <w:p>
       <w:pPr>
@@ -14596,7 +15197,7 @@
           <w:lang w:eastAsia="pl-PL"/>
         </w:rPr>
         <w:drawing>
-          <wp:inline distT="0" distB="0" distL="0" distR="0" wp14:anchorId="31010038" wp14:editId="0E7239C4">
+          <wp:inline distT="0" distB="0" distL="0" distR="0" wp14:anchorId="0654E4CC" wp14:editId="01DA1F22">
             <wp:extent cx="5760720" cy="3145790"/>
             <wp:effectExtent l="0" t="0" r="0" b="0"/>
             <wp:docPr id="9" name="Picture 9"/>
@@ -15025,12 +15626,12 @@
       <w:r>
         <w:br w:type="page"/>
       </w:r>
-      <w:bookmarkStart w:id="35" w:name="_Toc473910557"/>
+      <w:bookmarkStart w:id="42" w:name="_Toc474086219"/>
       <w:r>
         <w:lastRenderedPageBreak/>
         <w:t>Projekt Systemu</w:t>
       </w:r>
-      <w:bookmarkEnd w:id="35"/>
+      <w:bookmarkEnd w:id="42"/>
     </w:p>
     <w:p>
       <w:pPr>
@@ -15040,11 +15641,11 @@
           <w:numId w:val="9"/>
         </w:numPr>
       </w:pPr>
-      <w:bookmarkStart w:id="36" w:name="_Toc473910558"/>
+      <w:bookmarkStart w:id="43" w:name="_Toc474086220"/>
       <w:r>
         <w:t>Baza Danych</w:t>
       </w:r>
-      <w:bookmarkEnd w:id="36"/>
+      <w:bookmarkEnd w:id="43"/>
     </w:p>
     <w:p>
       <w:pPr>
@@ -50236,12 +50837,14 @@
           <w:rFonts w:ascii="Times New Roman" w:hAnsi="Times New Roman" w:cs="Times New Roman"/>
         </w:rPr>
       </w:pPr>
+      <w:bookmarkStart w:id="44" w:name="_Toc474086221"/>
       <w:r>
         <w:rPr>
           <w:rFonts w:ascii="Times New Roman" w:hAnsi="Times New Roman" w:cs="Times New Roman"/>
         </w:rPr>
         <w:t>Struktura systemu</w:t>
       </w:r>
+      <w:bookmarkEnd w:id="44"/>
     </w:p>
     <w:p>
       <w:pPr>
@@ -50255,12 +50858,14 @@
           <w:rFonts w:ascii="Times New Roman" w:hAnsi="Times New Roman" w:cs="Times New Roman"/>
         </w:rPr>
       </w:pPr>
+      <w:bookmarkStart w:id="45" w:name="_Toc474086222"/>
       <w:r>
         <w:rPr>
           <w:rFonts w:ascii="Times New Roman" w:hAnsi="Times New Roman" w:cs="Times New Roman"/>
         </w:rPr>
         <w:t>Wstęp</w:t>
       </w:r>
+      <w:bookmarkEnd w:id="45"/>
     </w:p>
     <w:p>
       <w:pPr>
@@ -50274,12 +50879,14 @@
           <w:rFonts w:ascii="Times New Roman" w:hAnsi="Times New Roman" w:cs="Times New Roman"/>
         </w:rPr>
       </w:pPr>
+      <w:bookmarkStart w:id="46" w:name="_Toc474086223"/>
       <w:r>
         <w:rPr>
           <w:rFonts w:ascii="Times New Roman" w:hAnsi="Times New Roman" w:cs="Times New Roman"/>
         </w:rPr>
         <w:t>Model</w:t>
       </w:r>
+      <w:bookmarkEnd w:id="46"/>
     </w:p>
     <w:p>
       <w:pPr>
@@ -56703,10 +57310,474 @@
           <w:ilvl w:val="2"/>
           <w:numId w:val="9"/>
         </w:numPr>
-      </w:pPr>
+        <w:spacing w:line="360" w:lineRule="auto"/>
+      </w:pPr>
+      <w:bookmarkStart w:id="47" w:name="_Toc474086224"/>
       <w:r>
         <w:t>Widok</w:t>
       </w:r>
+      <w:bookmarkEnd w:id="47"/>
+    </w:p>
+    <w:p>
+      <w:pPr>
+        <w:spacing w:line="360" w:lineRule="auto"/>
+        <w:jc w:val="both"/>
+        <w:rPr>
+          <w:rFonts w:ascii="Times New Roman" w:hAnsi="Times New Roman" w:cs="Times New Roman"/>
+          <w:sz w:val="24"/>
+          <w:szCs w:val="24"/>
+        </w:rPr>
+      </w:pPr>
+      <w:r>
+        <w:rPr>
+          <w:rFonts w:ascii="Times New Roman" w:hAnsi="Times New Roman" w:cs="Times New Roman"/>
+          <w:sz w:val="24"/>
+          <w:szCs w:val="24"/>
+        </w:rPr>
+        <w:t xml:space="preserve">Widok jest warstwą prezentacyjną. Dane, które reprezentowane sa przez warstwę modelu muszą być w jakiś sposób </w:t>
+      </w:r>
+      <w:r>
+        <w:rPr>
+          <w:rFonts w:ascii="Times New Roman" w:hAnsi="Times New Roman" w:cs="Times New Roman"/>
+          <w:sz w:val="24"/>
+          <w:szCs w:val="24"/>
+        </w:rPr>
+        <w:t>wyświetlane</w:t>
+      </w:r>
+      <w:r>
+        <w:rPr>
+          <w:rFonts w:ascii="Times New Roman" w:hAnsi="Times New Roman" w:cs="Times New Roman"/>
+          <w:sz w:val="24"/>
+          <w:szCs w:val="24"/>
+        </w:rPr>
+        <w:t xml:space="preserve"> użytkownikowi, w postaci tabel, wykresów czy innych form prezentacji danych. W tym celu tworzy się widok czyli inaczej interfejs użytkownika.  Interfejs użytkownika jest najważniejszym aspektem </w:t>
+      </w:r>
+      <w:r>
+        <w:rPr>
+          <w:rFonts w:ascii="Times New Roman" w:hAnsi="Times New Roman" w:cs="Times New Roman"/>
+          <w:sz w:val="24"/>
+          <w:szCs w:val="24"/>
+        </w:rPr>
+        <w:t xml:space="preserve">każdej aplikacji, jest częścią </w:t>
+      </w:r>
+      <w:r>
+        <w:rPr>
+          <w:rFonts w:ascii="Times New Roman" w:hAnsi="Times New Roman" w:cs="Times New Roman"/>
+          <w:sz w:val="24"/>
+          <w:szCs w:val="24"/>
+        </w:rPr>
+        <w:t xml:space="preserve">którą użytkownik widzi już od pierwszego uruchomienia oraz z którą wchodzi w interakcję przez cały okres jej użytkowania. </w:t>
+      </w:r>
+      <w:r>
+        <w:rPr>
+          <w:rFonts w:ascii="Times New Roman" w:hAnsi="Times New Roman" w:cs="Times New Roman"/>
+          <w:sz w:val="24"/>
+          <w:szCs w:val="24"/>
+        </w:rPr>
+        <w:t xml:space="preserve">Użytkownicy znacznie częściej oceniają aplikację po jej wyglądzie niż po jakości działania. Użytkownik mając tą samą aplikację działającą bardzo szybko ale z ubogim interfejsem użytkownka i działającą wolniej z bogatym interfejsem, wybierze tą z lepszym interfejsem. </w:t>
+      </w:r>
+      <w:r>
+        <w:rPr>
+          <w:rFonts w:ascii="Times New Roman" w:hAnsi="Times New Roman" w:cs="Times New Roman"/>
+          <w:sz w:val="24"/>
+          <w:szCs w:val="24"/>
+        </w:rPr>
+        <w:t>Z tego powodu powstały specjalne szkoły, które nauczają technik tworzenia interfesjów użytkownika,</w:t>
+      </w:r>
+      <w:r>
+        <w:rPr>
+          <w:rFonts w:ascii="Times New Roman" w:hAnsi="Times New Roman" w:cs="Times New Roman"/>
+          <w:sz w:val="24"/>
+          <w:szCs w:val="24"/>
+        </w:rPr>
+        <w:t xml:space="preserve"> a ofert pracy dla tzw UI Designerów (projektantów interfejsów użytkownika) jest coraz więcej. </w:t>
+      </w:r>
+    </w:p>
+    <w:p>
+      <w:pPr>
+        <w:spacing w:line="360" w:lineRule="auto"/>
+        <w:jc w:val="both"/>
+        <w:rPr>
+          <w:rFonts w:ascii="Times New Roman" w:hAnsi="Times New Roman" w:cs="Times New Roman"/>
+          <w:sz w:val="24"/>
+          <w:szCs w:val="24"/>
+        </w:rPr>
+      </w:pPr>
+      <w:r>
+        <w:rPr>
+          <w:rFonts w:ascii="Times New Roman" w:hAnsi="Times New Roman" w:cs="Times New Roman"/>
+          <w:sz w:val="24"/>
+          <w:szCs w:val="24"/>
+        </w:rPr>
+        <w:lastRenderedPageBreak/>
+        <w:t xml:space="preserve">Przed przystąpieniem do projektowania logiki systemu, został zaprojektowany interfejs użytkownika. Pomimo, że głównym celem pracy nie bylo zaprojektowanie interfejsu a rozwiązanie problemu logiki biznesowej, to interfejs użytkownika nadal jest jej </w:t>
+      </w:r>
+      <w:r>
+        <w:rPr>
+          <w:rFonts w:ascii="Times New Roman" w:hAnsi="Times New Roman" w:cs="Times New Roman"/>
+          <w:sz w:val="24"/>
+          <w:szCs w:val="24"/>
+        </w:rPr>
+        <w:t xml:space="preserve">nieodłącznym elementem. </w:t>
+      </w:r>
+    </w:p>
+    <w:p>
+      <w:pPr>
+        <w:spacing w:line="360" w:lineRule="auto"/>
+        <w:jc w:val="both"/>
+        <w:rPr>
+          <w:rFonts w:ascii="Times New Roman" w:hAnsi="Times New Roman" w:cs="Times New Roman"/>
+          <w:sz w:val="24"/>
+          <w:szCs w:val="24"/>
+        </w:rPr>
+      </w:pPr>
+      <w:r>
+        <w:rPr>
+          <w:rFonts w:ascii="Times New Roman" w:hAnsi="Times New Roman" w:cs="Times New Roman"/>
+          <w:sz w:val="24"/>
+          <w:szCs w:val="24"/>
+        </w:rPr>
+        <w:t xml:space="preserve">Istnieje kilka podstawowych wzorów interfejsów aplikacji webowych, które prezentują najlepszy układ komponentów, tak aby użytkownik odczuwał jak największy komfor z użytkowania go. Każdy z tych wzorów opiera się na jednym kanonicznym schemacie, który istnieje od początku stron internetowych. Oczywiście nie jest to przymusowe i osoba o odpowiedniej wiedzy i doświadczeniu, może samemu zaprojektować bardzo dobry interfejs. </w:t>
+      </w:r>
+    </w:p>
+    <w:p>
+      <w:pPr>
+        <w:spacing w:line="360" w:lineRule="auto"/>
+        <w:jc w:val="both"/>
+        <w:rPr>
+          <w:rFonts w:ascii="Times New Roman" w:hAnsi="Times New Roman" w:cs="Times New Roman"/>
+          <w:sz w:val="24"/>
+          <w:szCs w:val="24"/>
+        </w:rPr>
+      </w:pPr>
+      <w:r>
+        <w:rPr>
+          <w:rFonts w:ascii="Times New Roman" w:hAnsi="Times New Roman" w:cs="Times New Roman"/>
+          <w:sz w:val="24"/>
+          <w:szCs w:val="24"/>
+        </w:rPr>
+        <w:t xml:space="preserve">Na poniższym zdjęciu został umieszczony podstawowy wzorzec, który wykorzystywany jest przy projektowaniu interfejsów stron internetowych. </w:t>
+      </w:r>
+    </w:p>
+    <w:p>
+      <w:pPr>
+        <w:spacing w:line="360" w:lineRule="auto"/>
+        <w:jc w:val="both"/>
+        <w:rPr>
+          <w:rFonts w:ascii="Times New Roman" w:hAnsi="Times New Roman" w:cs="Times New Roman"/>
+          <w:sz w:val="24"/>
+          <w:szCs w:val="24"/>
+        </w:rPr>
+      </w:pPr>
+    </w:p>
+    <w:p>
+      <w:r>
+        <w:rPr>
+          <w:noProof/>
+          <w:lang w:eastAsia="pl-PL"/>
+        </w:rPr>
+        <w:drawing>
+          <wp:inline distT="0" distB="0" distL="0" distR="0">
+            <wp:extent cx="5760720" cy="4065270"/>
+            <wp:effectExtent l="0" t="0" r="0" b="0"/>
+            <wp:docPr id="10" name="Picture 10"/>
+            <wp:cNvGraphicFramePr>
+              <a:graphicFrameLocks xmlns:a="http://schemas.openxmlformats.org/drawingml/2006/main" noChangeAspect="1"/>
+            </wp:cNvGraphicFramePr>
+            <a:graphic xmlns:a="http://schemas.openxmlformats.org/drawingml/2006/main">
+              <a:graphicData uri="http://schemas.openxmlformats.org/drawingml/2006/picture">
+                <pic:pic xmlns:pic="http://schemas.openxmlformats.org/drawingml/2006/picture">
+                  <pic:nvPicPr>
+                    <pic:cNvPr id="10" name="4-17-700.jpg"/>
+                    <pic:cNvPicPr/>
+                  </pic:nvPicPr>
+                  <pic:blipFill>
+                    <a:blip r:embed="rId22">
+                      <a:extLst>
+                        <a:ext uri="{28A0092B-C50C-407E-A947-70E740481C1C}">
+                          <a14:useLocalDpi xmlns:a14="http://schemas.microsoft.com/office/drawing/2010/main" val="0"/>
+                        </a:ext>
+                      </a:extLst>
+                    </a:blip>
+                    <a:stretch>
+                      <a:fillRect/>
+                    </a:stretch>
+                  </pic:blipFill>
+                  <pic:spPr>
+                    <a:xfrm>
+                      <a:off x="0" y="0"/>
+                      <a:ext cx="5760720" cy="4065270"/>
+                    </a:xfrm>
+                    <a:prstGeom prst="rect">
+                      <a:avLst/>
+                    </a:prstGeom>
+                  </pic:spPr>
+                </pic:pic>
+              </a:graphicData>
+            </a:graphic>
+          </wp:inline>
+        </w:drawing>
+      </w:r>
+    </w:p>
+    <w:p>
+      <w:pPr>
+        <w:jc w:val="center"/>
+        <w:rPr>
+          <w:rFonts w:ascii="Times New Roman" w:hAnsi="Times New Roman" w:cs="Times New Roman"/>
+          <w:sz w:val="24"/>
+          <w:szCs w:val="24"/>
+        </w:rPr>
+      </w:pPr>
+      <w:r>
+        <w:rPr>
+          <w:rFonts w:ascii="Times New Roman" w:hAnsi="Times New Roman" w:cs="Times New Roman"/>
+          <w:sz w:val="24"/>
+          <w:szCs w:val="24"/>
+        </w:rPr>
+        <w:t>Rys. 11 : Podstawowy układ strony internetowej.</w:t>
+      </w:r>
+      <w:r>
+        <w:rPr>
+          <w:rFonts w:ascii="Times New Roman" w:hAnsi="Times New Roman" w:cs="Times New Roman"/>
+          <w:sz w:val="24"/>
+          <w:szCs w:val="24"/>
+        </w:rPr>
+        <w:t xml:space="preserve"> [15]</w:t>
+      </w:r>
+    </w:p>
+    <w:p>
+      <w:pPr>
+        <w:jc w:val="center"/>
+      </w:pPr>
+    </w:p>
+    <w:p>
+      <w:pPr>
+        <w:jc w:val="center"/>
+      </w:pPr>
+    </w:p>
+    <w:p>
+      <w:pPr>
+        <w:jc w:val="center"/>
+      </w:pPr>
+    </w:p>
+    <w:p>
+      <w:pPr>
+        <w:spacing w:line="360" w:lineRule="auto"/>
+        <w:jc w:val="both"/>
+        <w:rPr>
+          <w:rFonts w:ascii="Times New Roman" w:hAnsi="Times New Roman" w:cs="Times New Roman"/>
+          <w:sz w:val="24"/>
+          <w:szCs w:val="24"/>
+        </w:rPr>
+      </w:pPr>
+      <w:r>
+        <w:rPr>
+          <w:rFonts w:ascii="Times New Roman" w:hAnsi="Times New Roman" w:cs="Times New Roman"/>
+          <w:sz w:val="24"/>
+          <w:szCs w:val="24"/>
+        </w:rPr>
+        <w:lastRenderedPageBreak/>
+        <w:t>W aplikacji równierz został wykorzystany</w:t>
+      </w:r>
+      <w:r>
+        <w:rPr>
+          <w:rFonts w:ascii="Times New Roman" w:hAnsi="Times New Roman" w:cs="Times New Roman"/>
+          <w:sz w:val="24"/>
+          <w:szCs w:val="24"/>
+        </w:rPr>
+        <w:t xml:space="preserve"> wyżej wspomniany wzorzec</w:t>
+      </w:r>
+      <w:r>
+        <w:rPr>
+          <w:rFonts w:ascii="Times New Roman" w:hAnsi="Times New Roman" w:cs="Times New Roman"/>
+          <w:sz w:val="24"/>
+          <w:szCs w:val="24"/>
+        </w:rPr>
+        <w:t xml:space="preserve">, jednak </w:t>
+      </w:r>
+      <w:r>
+        <w:rPr>
+          <w:rFonts w:ascii="Times New Roman" w:hAnsi="Times New Roman" w:cs="Times New Roman"/>
+          <w:sz w:val="24"/>
+          <w:szCs w:val="24"/>
+        </w:rPr>
+        <w:t xml:space="preserve">ze względu na ilość funkcjonalności, menu użytkownika zostało ograniczone </w:t>
+      </w:r>
+      <w:r>
+        <w:rPr>
+          <w:rFonts w:ascii="Times New Roman" w:hAnsi="Times New Roman" w:cs="Times New Roman"/>
+          <w:sz w:val="24"/>
+          <w:szCs w:val="24"/>
+        </w:rPr>
+        <w:t xml:space="preserve">zaledwie </w:t>
+      </w:r>
+      <w:r>
+        <w:rPr>
+          <w:rFonts w:ascii="Times New Roman" w:hAnsi="Times New Roman" w:cs="Times New Roman"/>
+          <w:sz w:val="24"/>
+          <w:szCs w:val="24"/>
+        </w:rPr>
+        <w:t xml:space="preserve">do górnego panelu. </w:t>
+      </w:r>
+    </w:p>
+    <w:p>
+      <w:pPr>
+        <w:spacing w:line="360" w:lineRule="auto"/>
+        <w:jc w:val="both"/>
+        <w:rPr>
+          <w:rFonts w:ascii="Times New Roman" w:hAnsi="Times New Roman" w:cs="Times New Roman"/>
+          <w:sz w:val="24"/>
+          <w:szCs w:val="24"/>
+        </w:rPr>
+      </w:pPr>
+      <w:r>
+        <w:rPr>
+          <w:rFonts w:ascii="Times New Roman" w:hAnsi="Times New Roman" w:cs="Times New Roman"/>
+          <w:sz w:val="24"/>
+          <w:szCs w:val="24"/>
+        </w:rPr>
+        <w:t>Na poniższy</w:t>
+      </w:r>
+      <w:r>
+        <w:rPr>
+          <w:rFonts w:ascii="Times New Roman" w:hAnsi="Times New Roman" w:cs="Times New Roman"/>
+          <w:sz w:val="24"/>
+          <w:szCs w:val="24"/>
+        </w:rPr>
+        <w:t xml:space="preserve">m zrzucie ekranu przedstawiona jest strona główna systemu. Kolorem czerwonym został zaznaczony górny panel kontrolny użytkownika, natomiast kolorem niebieskim główną zawartość strony. </w:t>
+      </w:r>
+    </w:p>
+    <w:p>
+      <w:pPr>
+        <w:spacing w:line="360" w:lineRule="auto"/>
+        <w:jc w:val="both"/>
+        <w:rPr>
+          <w:rFonts w:ascii="Times New Roman" w:hAnsi="Times New Roman" w:cs="Times New Roman"/>
+          <w:sz w:val="24"/>
+          <w:szCs w:val="24"/>
+        </w:rPr>
+      </w:pPr>
+    </w:p>
+    <w:p>
+      <w:r>
+        <w:rPr>
+          <w:noProof/>
+          <w:lang w:eastAsia="pl-PL"/>
+        </w:rPr>
+        <w:drawing>
+          <wp:inline distT="0" distB="0" distL="0" distR="0">
+            <wp:extent cx="6468102" cy="2908935"/>
+            <wp:effectExtent l="19050" t="19050" r="28575" b="24765"/>
+            <wp:docPr id="16" name="Picture 16"/>
+            <wp:cNvGraphicFramePr>
+              <a:graphicFrameLocks xmlns:a="http://schemas.openxmlformats.org/drawingml/2006/main" noChangeAspect="1"/>
+            </wp:cNvGraphicFramePr>
+            <a:graphic xmlns:a="http://schemas.openxmlformats.org/drawingml/2006/main">
+              <a:graphicData uri="http://schemas.openxmlformats.org/drawingml/2006/picture">
+                <pic:pic xmlns:pic="http://schemas.openxmlformats.org/drawingml/2006/picture">
+                  <pic:nvPicPr>
+                    <pic:cNvPr id="16" name="Untitled.png"/>
+                    <pic:cNvPicPr/>
+                  </pic:nvPicPr>
+                  <pic:blipFill>
+                    <a:blip r:embed="rId23" cstate="print">
+                      <a:extLst>
+                        <a:ext uri="{28A0092B-C50C-407E-A947-70E740481C1C}">
+                          <a14:useLocalDpi xmlns:a14="http://schemas.microsoft.com/office/drawing/2010/main" val="0"/>
+                        </a:ext>
+                      </a:extLst>
+                    </a:blip>
+                    <a:stretch>
+                      <a:fillRect/>
+                    </a:stretch>
+                  </pic:blipFill>
+                  <pic:spPr>
+                    <a:xfrm>
+                      <a:off x="0" y="0"/>
+                      <a:ext cx="6488288" cy="2918013"/>
+                    </a:xfrm>
+                    <a:prstGeom prst="rect">
+                      <a:avLst/>
+                    </a:prstGeom>
+                    <a:ln>
+                      <a:solidFill>
+                        <a:schemeClr val="tx1"/>
+                      </a:solidFill>
+                      <a:prstDash val="lgDash"/>
+                    </a:ln>
+                  </pic:spPr>
+                </pic:pic>
+              </a:graphicData>
+            </a:graphic>
+          </wp:inline>
+        </w:drawing>
+      </w:r>
+    </w:p>
+    <w:p>
+      <w:pPr>
+        <w:jc w:val="center"/>
+      </w:pPr>
+      <w:r>
+        <w:t>Rys. 12 : Strona główna systemu</w:t>
+      </w:r>
+    </w:p>
+    <w:p>
+      <w:pPr>
+        <w:jc w:val="center"/>
+      </w:pPr>
+    </w:p>
+    <w:p>
+      <w:pPr>
+        <w:spacing w:line="360" w:lineRule="auto"/>
+        <w:jc w:val="both"/>
+        <w:rPr>
+          <w:rFonts w:ascii="Times New Roman" w:hAnsi="Times New Roman" w:cs="Times New Roman"/>
+          <w:sz w:val="24"/>
+        </w:rPr>
+      </w:pPr>
+      <w:r>
+        <w:rPr>
+          <w:rFonts w:ascii="Times New Roman" w:hAnsi="Times New Roman" w:cs="Times New Roman"/>
+          <w:sz w:val="24"/>
+        </w:rPr>
+        <w:t xml:space="preserve">Na widoki systemu składają się pliki z rozszerzeniem .cshtml. Każdy z plików odpowiada za inny widok. W projekcie znajdują się również tzw. widoki częściowe, czyli pomniejsze widoki, które są używane w innych widokach, może to być np jedna tabela która jest częścią jakiegoś większego widoku. Oprócz widoków częściowych są równierz widoki współdzielone przez wszystkie widoki w całej aplikacji. W przypadku prezentowanego systemu, niektóre widoki widoczne są tylko dla nauczyciela (Panel Nauczyciela) lub tylko dla administratora (Panel Administratora), widoki współdzielone wykorzystywane są nawet przez te widoki. Przykładem takiego widoku współdzielonego jest panel górny użytkownika zaznaczony kolorem czerwonym na Rys. 12 : Strona główna systemu. </w:t>
+      </w:r>
+      <w:r>
+        <w:rPr>
+          <w:rFonts w:ascii="Times New Roman" w:hAnsi="Times New Roman" w:cs="Times New Roman"/>
+          <w:sz w:val="24"/>
+        </w:rPr>
+        <w:t>Rozwiązanie to pomogło uwspólnić logikę działania oraz sposób wyświetlania</w:t>
+      </w:r>
+      <w:r>
+        <w:rPr>
+          <w:rFonts w:ascii="Times New Roman" w:hAnsi="Times New Roman" w:cs="Times New Roman"/>
+          <w:sz w:val="24"/>
+        </w:rPr>
+        <w:t xml:space="preserve"> powiadomień dla każdego typu użytkownika.</w:t>
+      </w:r>
+      <w:bookmarkStart w:id="48" w:name="_GoBack"/>
+      <w:bookmarkEnd w:id="48"/>
+    </w:p>
+    <w:p>
+      <w:pPr>
+        <w:spacing w:line="360" w:lineRule="auto"/>
+        <w:jc w:val="both"/>
+        <w:rPr>
+          <w:rFonts w:ascii="Times New Roman" w:hAnsi="Times New Roman" w:cs="Times New Roman"/>
+          <w:sz w:val="24"/>
+        </w:rPr>
+      </w:pPr>
+    </w:p>
+    <w:p>
+      <w:pPr>
+        <w:spacing w:line="360" w:lineRule="auto"/>
+        <w:jc w:val="both"/>
+        <w:rPr>
+          <w:rFonts w:ascii="Times New Roman" w:hAnsi="Times New Roman" w:cs="Times New Roman"/>
+          <w:sz w:val="24"/>
+        </w:rPr>
+      </w:pPr>
     </w:p>
     <w:p>
       <w:pPr>
@@ -56716,60 +57787,12 @@
           <w:numId w:val="9"/>
         </w:numPr>
       </w:pPr>
-      <w:r>
+      <w:bookmarkStart w:id="49" w:name="_Toc474086225"/>
+      <w:r>
+        <w:lastRenderedPageBreak/>
         <w:t>Kontroler</w:t>
       </w:r>
-    </w:p>
-    <w:p/>
-    <w:p>
-      <w:pPr>
-        <w:spacing w:after="0"/>
-      </w:pPr>
-    </w:p>
-    <w:p>
-      <w:pPr>
-        <w:pStyle w:val="Heading2"/>
-      </w:pPr>
-    </w:p>
-    <w:p>
-      <w:pPr>
-        <w:spacing w:after="0"/>
-      </w:pPr>
-    </w:p>
-    <w:p>
-      <w:pPr>
-        <w:spacing w:after="0"/>
-      </w:pPr>
-    </w:p>
-    <w:p>
-      <w:pPr>
-        <w:spacing w:after="0"/>
-      </w:pPr>
-    </w:p>
-    <w:p>
-      <w:pPr>
-        <w:spacing w:after="0"/>
-      </w:pPr>
-    </w:p>
-    <w:p>
-      <w:pPr>
-        <w:spacing w:after="0"/>
-      </w:pPr>
-    </w:p>
-    <w:p>
-      <w:pPr>
-        <w:spacing w:after="0"/>
-      </w:pPr>
-    </w:p>
-    <w:p>
-      <w:pPr>
-        <w:spacing w:after="0"/>
-      </w:pPr>
-    </w:p>
-    <w:p>
-      <w:pPr>
-        <w:spacing w:after="0"/>
-      </w:pPr>
+      <w:bookmarkEnd w:id="49"/>
     </w:p>
     <w:p>
       <w:pPr>
@@ -56784,12 +57807,11 @@
           <w:numId w:val="9"/>
         </w:numPr>
       </w:pPr>
-      <w:bookmarkStart w:id="37" w:name="_Toc473910559"/>
-      <w:r>
-        <w:lastRenderedPageBreak/>
+      <w:bookmarkStart w:id="50" w:name="_Toc474086226"/>
+      <w:r>
         <w:t>Implementacja kluczowych rozwiązań</w:t>
       </w:r>
-      <w:bookmarkEnd w:id="37"/>
+      <w:bookmarkEnd w:id="50"/>
     </w:p>
     <w:p>
       <w:pPr>
@@ -56804,11 +57826,11 @@
           <w:numId w:val="9"/>
         </w:numPr>
       </w:pPr>
-      <w:bookmarkStart w:id="38" w:name="_Toc473910560"/>
+      <w:bookmarkStart w:id="51" w:name="_Toc474086227"/>
       <w:r>
         <w:t>Podsumowanie</w:t>
       </w:r>
-      <w:bookmarkEnd w:id="38"/>
+      <w:bookmarkEnd w:id="51"/>
     </w:p>
     <w:p>
       <w:pPr>
@@ -56823,11 +57845,11 @@
           <w:numId w:val="9"/>
         </w:numPr>
       </w:pPr>
-      <w:bookmarkStart w:id="39" w:name="_Toc473910561"/>
+      <w:bookmarkStart w:id="52" w:name="_Toc474086228"/>
       <w:r>
         <w:t>Bibliografia</w:t>
       </w:r>
-      <w:bookmarkEnd w:id="39"/>
+      <w:bookmarkEnd w:id="52"/>
     </w:p>
     <w:p>
       <w:pPr>
@@ -56853,9 +57875,28 @@
           <w:rFonts w:ascii="Times New Roman" w:hAnsi="Times New Roman" w:cs="Times New Roman"/>
           <w:sz w:val="24"/>
           <w:szCs w:val="24"/>
-          <w:lang w:val="en-US"/>
-        </w:rPr>
-        <w:t>Griffiths I.: C# 5.0 Programming. O’Reilly Med</w:t>
+        </w:rPr>
+        <w:t>Griffiths I.: C# 5.0 Programming. O’R</w:t>
+      </w:r>
+      <w:proofErr w:type="spellStart"/>
+      <w:r>
+        <w:rPr>
+          <w:rFonts w:ascii="Times New Roman" w:hAnsi="Times New Roman" w:cs="Times New Roman"/>
+          <w:sz w:val="24"/>
+          <w:szCs w:val="24"/>
+          <w:lang w:val="en-US"/>
+        </w:rPr>
+        <w:t>eilly</w:t>
+      </w:r>
+      <w:proofErr w:type="spellEnd"/>
+      <w:r>
+        <w:rPr>
+          <w:rFonts w:ascii="Times New Roman" w:hAnsi="Times New Roman" w:cs="Times New Roman"/>
+          <w:sz w:val="24"/>
+          <w:szCs w:val="24"/>
+          <w:lang w:val="en-US"/>
+        </w:rPr>
+        <w:t xml:space="preserve"> Med</w:t>
       </w:r>
       <w:r>
         <w:rPr>
@@ -56895,6 +57936,7 @@
           <w:rFonts w:ascii="Times New Roman" w:hAnsi="Times New Roman" w:cs="Times New Roman"/>
           <w:sz w:val="24"/>
           <w:szCs w:val="24"/>
+          <w:lang w:val="en-US"/>
         </w:rPr>
       </w:pPr>
       <w:r>
@@ -56906,13 +57948,25 @@
         </w:rPr>
         <w:t xml:space="preserve">Freeman A.: Pro ASP.NET MVC 5. </w:t>
       </w:r>
-      <w:r>
-        <w:rPr>
-          <w:rFonts w:ascii="Times New Roman" w:hAnsi="Times New Roman" w:cs="Times New Roman"/>
-          <w:sz w:val="24"/>
-          <w:szCs w:val="24"/>
-        </w:rPr>
-        <w:t>Apress. USA:CA 2013.</w:t>
+      <w:proofErr w:type="spellStart"/>
+      <w:r>
+        <w:rPr>
+          <w:rFonts w:ascii="Times New Roman" w:hAnsi="Times New Roman" w:cs="Times New Roman"/>
+          <w:sz w:val="24"/>
+          <w:szCs w:val="24"/>
+          <w:lang w:val="en-US"/>
+        </w:rPr>
+        <w:t>Apress</w:t>
+      </w:r>
+      <w:proofErr w:type="spellEnd"/>
+      <w:r>
+        <w:rPr>
+          <w:rFonts w:ascii="Times New Roman" w:hAnsi="Times New Roman" w:cs="Times New Roman"/>
+          <w:sz w:val="24"/>
+          <w:szCs w:val="24"/>
+          <w:lang w:val="en-US"/>
+        </w:rPr>
+        <w:t>. USA:CA 2013.</w:t>
       </w:r>
     </w:p>
     <w:p>
@@ -57249,7 +58303,11 @@
           <w:ilvl w:val="0"/>
           <w:numId w:val="18"/>
         </w:numPr>
+        <w:tabs>
+          <w:tab w:val="left" w:pos="851"/>
+        </w:tabs>
         <w:spacing w:after="0" w:line="360" w:lineRule="auto"/>
+        <w:ind w:left="709"/>
         <w:rPr>
           <w:rFonts w:ascii="Times New Roman" w:hAnsi="Times New Roman" w:cs="Times New Roman"/>
           <w:sz w:val="24"/>
@@ -57266,18 +58324,15 @@
         </w:rPr>
         <w:t xml:space="preserve">Tech Strikers - .Net Common Language Runtime </w:t>
       </w:r>
-      <w:hyperlink r:id="rId22" w:history="1">
-        <w:r>
-          <w:rPr>
-            <w:rStyle w:val="Hyperlink"/>
-            <w:rFonts w:ascii="Times New Roman" w:hAnsi="Times New Roman" w:cs="Times New Roman"/>
-            <w:sz w:val="24"/>
-            <w:szCs w:val="24"/>
-            <w:lang w:val="en-US"/>
-          </w:rPr>
-          <w:t>http://www.techstrikers.com/DotNet/dotnet-common-language-runtime.php</w:t>
-        </w:r>
-      </w:hyperlink>
+      <w:r>
+        <w:rPr>
+          <w:rFonts w:ascii="Times New Roman" w:hAnsi="Times New Roman" w:cs="Times New Roman"/>
+          <w:sz w:val="24"/>
+          <w:szCs w:val="24"/>
+          <w:lang w:val="en-US"/>
+        </w:rPr>
+        <w:t>http://www.techstrikers.com/DotNet/dotnet-common-language-runtime.php</w:t>
+      </w:r>
       <w:r>
         <w:rPr>
           <w:rFonts w:ascii="Times New Roman" w:hAnsi="Times New Roman" w:cs="Times New Roman"/>
@@ -57295,6 +58350,9 @@
           <w:ilvl w:val="0"/>
           <w:numId w:val="18"/>
         </w:numPr>
+        <w:tabs>
+          <w:tab w:val="left" w:pos="851"/>
+        </w:tabs>
         <w:spacing w:after="0" w:line="360" w:lineRule="auto"/>
         <w:rPr>
           <w:rFonts w:ascii="Times New Roman" w:hAnsi="Times New Roman" w:cs="Times New Roman"/>
@@ -57369,6 +58427,9 @@
           <w:ilvl w:val="0"/>
           <w:numId w:val="18"/>
         </w:numPr>
+        <w:tabs>
+          <w:tab w:val="left" w:pos="851"/>
+        </w:tabs>
         <w:spacing w:after="0" w:line="360" w:lineRule="auto"/>
         <w:rPr>
           <w:rFonts w:ascii="Times New Roman" w:hAnsi="Times New Roman" w:cs="Times New Roman"/>
@@ -57412,6 +58473,9 @@
           <w:ilvl w:val="0"/>
           <w:numId w:val="18"/>
         </w:numPr>
+        <w:tabs>
+          <w:tab w:val="left" w:pos="851"/>
+        </w:tabs>
         <w:spacing w:after="0" w:line="360" w:lineRule="auto"/>
         <w:rPr>
           <w:rFonts w:ascii="Times New Roman" w:hAnsi="Times New Roman" w:cs="Times New Roman"/>
@@ -57466,6 +58530,10 @@
           <w:ilvl w:val="0"/>
           <w:numId w:val="18"/>
         </w:numPr>
+        <w:tabs>
+          <w:tab w:val="left" w:pos="709"/>
+          <w:tab w:val="left" w:pos="851"/>
+        </w:tabs>
         <w:spacing w:after="0" w:line="360" w:lineRule="auto"/>
         <w:rPr>
           <w:rFonts w:ascii="Times New Roman" w:hAnsi="Times New Roman" w:cs="Times New Roman"/>
@@ -57481,6 +58549,7 @@
           <w:szCs w:val="24"/>
           <w:lang w:val="en-US"/>
         </w:rPr>
+        <w:lastRenderedPageBreak/>
         <w:t xml:space="preserve">plukasiewicz.net – C# - Entity Framework </w:t>
       </w:r>
       <w:r>
@@ -57490,18 +58559,7 @@
           <w:szCs w:val="24"/>
           <w:lang w:val="en-US"/>
         </w:rPr>
-        <w:t>http://plukasiewicz.net/Artykuly/EntityFra</w:t>
-      </w:r>
-      <w:bookmarkStart w:id="40" w:name="_GoBack"/>
-      <w:bookmarkEnd w:id="40"/>
-      <w:r>
-        <w:rPr>
-          <w:rFonts w:ascii="Times New Roman" w:hAnsi="Times New Roman" w:cs="Times New Roman"/>
-          <w:sz w:val="24"/>
-          <w:szCs w:val="24"/>
-          <w:lang w:val="en-US"/>
-        </w:rPr>
-        <w:t>mework</w:t>
+        <w:t>http://plukasiewicz.net/Artykuly/EntityFramework</w:t>
       </w:r>
       <w:r>
         <w:rPr>
@@ -57513,8 +58571,55 @@
         <w:t xml:space="preserve"> (02.05.2017)</w:t>
       </w:r>
     </w:p>
+    <w:p>
+      <w:pPr>
+        <w:pStyle w:val="ListParagraph"/>
+        <w:numPr>
+          <w:ilvl w:val="0"/>
+          <w:numId w:val="18"/>
+        </w:numPr>
+        <w:tabs>
+          <w:tab w:val="left" w:pos="709"/>
+          <w:tab w:val="left" w:pos="851"/>
+        </w:tabs>
+        <w:spacing w:after="0" w:line="360" w:lineRule="auto"/>
+        <w:rPr>
+          <w:rFonts w:ascii="Times New Roman" w:hAnsi="Times New Roman" w:cs="Times New Roman"/>
+          <w:sz w:val="24"/>
+          <w:szCs w:val="24"/>
+          <w:lang w:val="en-US"/>
+        </w:rPr>
+      </w:pPr>
+      <w:r>
+        <w:rPr>
+          <w:rFonts w:ascii="Times New Roman" w:hAnsi="Times New Roman" w:cs="Times New Roman"/>
+          <w:sz w:val="24"/>
+          <w:szCs w:val="24"/>
+          <w:lang w:val="en-US"/>
+        </w:rPr>
+        <w:t xml:space="preserve">Web Style Guide – Interface Design </w:t>
+      </w:r>
+      <w:r>
+        <w:rPr>
+          <w:rFonts w:ascii="Times New Roman" w:hAnsi="Times New Roman" w:cs="Times New Roman"/>
+          <w:sz w:val="24"/>
+          <w:szCs w:val="24"/>
+          <w:lang w:val="en-US"/>
+        </w:rPr>
+        <w:t>http://webstyleguide.com/wsg3/4-interface-design/3-interface-design.html</w:t>
+      </w:r>
+      <w:r>
+        <w:rPr>
+          <w:rFonts w:ascii="Times New Roman" w:hAnsi="Times New Roman" w:cs="Times New Roman"/>
+          <w:sz w:val="24"/>
+          <w:szCs w:val="24"/>
+          <w:lang w:val="en-US"/>
+        </w:rPr>
+        <w:t xml:space="preserve"> (02.06.2017)</w:t>
+      </w:r>
+    </w:p>
     <w:sectPr>
-      <w:footerReference w:type="default" r:id="rId23"/>
+      <w:footerReference w:type="default" r:id="rId24"/>
       <w:pgSz w:w="11906" w:h="16838"/>
       <w:pgMar w:top="1417" w:right="1417" w:bottom="1417" w:left="1417" w:header="708" w:footer="708" w:gutter="0"/>
       <w:cols w:space="708"/>
@@ -57583,7 +58688,7 @@
           <w:rPr>
             <w:noProof/>
           </w:rPr>
-          <w:t>32</w:t>
+          <w:t>34</w:t>
         </w:r>
         <w:r>
           <w:rPr>
@@ -59151,7 +60256,7 @@
         <w:rFonts w:hint="default"/>
       </w:rPr>
     </w:lvl>
-    <w:lvl w:ilvl="1" w:tplc="04150019" w:tentative="1">
+    <w:lvl w:ilvl="1" w:tplc="04150019">
       <w:start w:val="1"/>
       <w:numFmt w:val="lowerLetter"/>
       <w:lvlText w:val="%2."/>
@@ -60133,6 +61238,7 @@
   <w:style w:type="character" w:default="1" w:styleId="DefaultParagraphFont">
     <w:name w:val="Default Paragraph Font"/>
     <w:uiPriority w:val="1"/>
+    <w:semiHidden/>
     <w:unhideWhenUsed/>
   </w:style>
   <w:style w:type="table" w:default="1" w:styleId="TableNormal">
@@ -60689,7 +61795,7 @@
 </file>
 
 <file path=customXml/itemProps1.xml><?xml version="1.0" encoding="utf-8"?>
-<ds:datastoreItem xmlns:ds="http://schemas.openxmlformats.org/officeDocument/2006/customXml" ds:itemID="{2FAF1302-D559-4E91-B838-2F6CC69EB301}">
+<ds:datastoreItem xmlns:ds="http://schemas.openxmlformats.org/officeDocument/2006/customXml" ds:itemID="{33BDC770-0802-4542-8D83-E6B5FFB7933C}">
   <ds:schemaRefs>
     <ds:schemaRef ds:uri="http://schemas.openxmlformats.org/officeDocument/2006/bibliography"/>
   </ds:schemaRefs>

</xml_diff>